<commit_message>
+ hoan thanh tam thoi functional requirement
</commit_message>
<xml_diff>
--- a/Group03_spectification.docx
+++ b/Group03_spectification.docx
@@ -2001,7 +2001,29 @@
           <w:szCs w:val="28"/>
           <w:lang w:val="en-US"/>
         </w:rPr>
-        <w:t>-View menu:</w:t>
+        <w:t>-View menu</w:t>
+      </w:r>
+      <w:r>
+        <w:rPr>
+          <w:rFonts w:asciiTheme="majorHAnsi" w:hAnsiTheme="majorHAnsi" w:cstheme="majorHAnsi"/>
+          <w:b/>
+          <w:bCs/>
+          <w:sz w:val="28"/>
+          <w:szCs w:val="28"/>
+          <w:lang w:val="en-US"/>
+        </w:rPr>
+        <w:t>(Customer)</w:t>
+      </w:r>
+      <w:r>
+        <w:rPr>
+          <w:rFonts w:asciiTheme="majorHAnsi" w:hAnsiTheme="majorHAnsi" w:cstheme="majorHAnsi"/>
+          <w:b/>
+          <w:bCs/>
+          <w:sz w:val="28"/>
+          <w:szCs w:val="28"/>
+          <w:lang w:val="en-US"/>
+        </w:rPr>
+        <w:t>:</w:t>
       </w:r>
     </w:p>
     <w:p>
@@ -2009,7 +2031,7 @@
         <w:pStyle w:val="ListParagraph"/>
         <w:numPr>
           <w:ilvl w:val="0"/>
-          <w:numId w:val="5"/>
+          <w:numId w:val="8"/>
         </w:numPr>
         <w:spacing w:after="120" w:line="360" w:lineRule="auto"/>
         <w:jc w:val="both"/>
@@ -2046,7 +2068,7 @@
         <w:pStyle w:val="ListParagraph"/>
         <w:numPr>
           <w:ilvl w:val="0"/>
-          <w:numId w:val="5"/>
+          <w:numId w:val="8"/>
         </w:numPr>
         <w:spacing w:after="120" w:line="360" w:lineRule="auto"/>
         <w:jc w:val="both"/>
@@ -2073,7 +2095,7 @@
       <w:pPr>
         <w:pStyle w:val="ListParagraph"/>
         <w:spacing w:after="120" w:line="360" w:lineRule="auto"/>
-        <w:ind w:left="1800" w:hanging="949"/>
+        <w:ind w:left="851"/>
         <w:jc w:val="both"/>
         <w:rPr>
           <w:rFonts w:asciiTheme="majorHAnsi" w:hAnsiTheme="majorHAnsi" w:cstheme="majorHAnsi"/>
@@ -2093,7 +2115,29 @@
           <w:szCs w:val="28"/>
           <w:lang w:val="en-US"/>
         </w:rPr>
-        <w:t>-Place order:</w:t>
+        <w:t>-</w:t>
+      </w:r>
+      <w:r>
+        <w:rPr>
+          <w:rFonts w:asciiTheme="majorHAnsi" w:hAnsiTheme="majorHAnsi" w:cstheme="majorHAnsi"/>
+          <w:b/>
+          <w:bCs/>
+          <w:sz w:val="28"/>
+          <w:szCs w:val="28"/>
+          <w:lang w:val="en-US"/>
+        </w:rPr>
+        <w:t>Login(Staff)</w:t>
+      </w:r>
+      <w:r>
+        <w:rPr>
+          <w:rFonts w:asciiTheme="majorHAnsi" w:hAnsiTheme="majorHAnsi" w:cstheme="majorHAnsi"/>
+          <w:b/>
+          <w:bCs/>
+          <w:sz w:val="28"/>
+          <w:szCs w:val="28"/>
+          <w:lang w:val="en-US"/>
+        </w:rPr>
+        <w:t>:</w:t>
       </w:r>
     </w:p>
     <w:p>
@@ -2101,7 +2145,7 @@
         <w:pStyle w:val="ListParagraph"/>
         <w:numPr>
           <w:ilvl w:val="0"/>
-          <w:numId w:val="5"/>
+          <w:numId w:val="9"/>
         </w:numPr>
         <w:spacing w:after="120" w:line="360" w:lineRule="auto"/>
         <w:jc w:val="both"/>
@@ -2121,7 +2165,7 @@
           <w:szCs w:val="28"/>
           <w:lang w:val="en-US"/>
         </w:rPr>
-        <w:t>Customer can choose dishes from the menu to place order.</w:t>
+        <w:t>Staff can log in the system with staff_id as username and password provided by the restaurant.</w:t>
       </w:r>
     </w:p>
     <w:p>
@@ -2129,7 +2173,7 @@
         <w:pStyle w:val="ListParagraph"/>
         <w:numPr>
           <w:ilvl w:val="0"/>
-          <w:numId w:val="5"/>
+          <w:numId w:val="9"/>
         </w:numPr>
         <w:spacing w:after="120" w:line="360" w:lineRule="auto"/>
         <w:jc w:val="both"/>
@@ -2149,7 +2193,7 @@
           <w:szCs w:val="28"/>
           <w:lang w:val="en-US"/>
         </w:rPr>
-        <w:t>When place order, customer can set quantity of dish.</w:t>
+        <w:t>The system shall authenticate login credentials before granting access and only authenticated staff are allowed to access system functions.</w:t>
       </w:r>
     </w:p>
     <w:p>
@@ -2157,7 +2201,7 @@
         <w:pStyle w:val="ListParagraph"/>
         <w:numPr>
           <w:ilvl w:val="0"/>
-          <w:numId w:val="5"/>
+          <w:numId w:val="9"/>
         </w:numPr>
         <w:spacing w:after="120" w:line="360" w:lineRule="auto"/>
         <w:jc w:val="both"/>
@@ -2177,14 +2221,880 @@
           <w:szCs w:val="28"/>
           <w:lang w:val="en-US"/>
         </w:rPr>
-        <w:t>Customer can view order that they already placed.</w:t>
+        <w:t>Access rights shall be granted based on staff roles(Waiter, Kitchen Staff, Cashier, Manager).</w:t>
+      </w:r>
+    </w:p>
+    <w:p>
+      <w:pPr>
+        <w:spacing w:after="120" w:line="360" w:lineRule="auto"/>
+        <w:ind w:firstLine="851"/>
+        <w:jc w:val="both"/>
+        <w:rPr>
+          <w:rFonts w:asciiTheme="majorHAnsi" w:hAnsiTheme="majorHAnsi" w:cstheme="majorHAnsi"/>
+          <w:b/>
+          <w:bCs/>
+          <w:sz w:val="28"/>
+          <w:szCs w:val="28"/>
+          <w:lang w:val="en-US"/>
+        </w:rPr>
+      </w:pPr>
+      <w:r>
+        <w:rPr>
+          <w:rFonts w:asciiTheme="majorHAnsi" w:hAnsiTheme="majorHAnsi" w:cstheme="majorHAnsi"/>
+          <w:b/>
+          <w:bCs/>
+          <w:sz w:val="28"/>
+          <w:szCs w:val="28"/>
+          <w:lang w:val="en-US"/>
+        </w:rPr>
+        <w:t>-View Order(Staff):</w:t>
       </w:r>
     </w:p>
     <w:p>
       <w:pPr>
         <w:pStyle w:val="ListParagraph"/>
-        <w:spacing w:after="120" w:line="360" w:lineRule="auto"/>
-        <w:ind w:left="1800"/>
+        <w:numPr>
+          <w:ilvl w:val="0"/>
+          <w:numId w:val="11"/>
+        </w:numPr>
+        <w:spacing w:after="120" w:line="360" w:lineRule="auto"/>
+        <w:jc w:val="both"/>
+        <w:rPr>
+          <w:rFonts w:asciiTheme="majorHAnsi" w:hAnsiTheme="majorHAnsi" w:cstheme="majorHAnsi"/>
+          <w:sz w:val="28"/>
+          <w:szCs w:val="28"/>
+          <w:lang w:val="en-US"/>
+        </w:rPr>
+      </w:pPr>
+      <w:r>
+        <w:rPr>
+          <w:rFonts w:asciiTheme="majorHAnsi" w:hAnsiTheme="majorHAnsi" w:cstheme="majorHAnsi"/>
+          <w:sz w:val="28"/>
+          <w:szCs w:val="28"/>
+          <w:lang w:val="en-US"/>
+        </w:rPr>
+        <w:t>Staff members can view existing orders in the system and the system will display order detail and order status.</w:t>
+      </w:r>
+    </w:p>
+    <w:p>
+      <w:pPr>
+        <w:spacing w:after="120" w:line="360" w:lineRule="auto"/>
+        <w:ind w:firstLine="851"/>
+        <w:jc w:val="both"/>
+        <w:rPr>
+          <w:rFonts w:asciiTheme="majorHAnsi" w:hAnsiTheme="majorHAnsi" w:cstheme="majorHAnsi"/>
+          <w:b/>
+          <w:bCs/>
+          <w:sz w:val="28"/>
+          <w:szCs w:val="28"/>
+          <w:lang w:val="en-US"/>
+        </w:rPr>
+      </w:pPr>
+      <w:r>
+        <w:rPr>
+          <w:rFonts w:asciiTheme="majorHAnsi" w:hAnsiTheme="majorHAnsi" w:cstheme="majorHAnsi"/>
+          <w:sz w:val="28"/>
+          <w:szCs w:val="28"/>
+          <w:lang w:val="en-US"/>
+        </w:rPr>
+        <w:t>-</w:t>
+      </w:r>
+      <w:r>
+        <w:rPr>
+          <w:rFonts w:asciiTheme="majorHAnsi" w:hAnsiTheme="majorHAnsi" w:cstheme="majorHAnsi"/>
+          <w:b/>
+          <w:bCs/>
+          <w:sz w:val="28"/>
+          <w:szCs w:val="28"/>
+          <w:lang w:val="en-US"/>
+        </w:rPr>
+        <w:t>Create order(Waiter):</w:t>
+      </w:r>
+    </w:p>
+    <w:p>
+      <w:pPr>
+        <w:pStyle w:val="ListParagraph"/>
+        <w:numPr>
+          <w:ilvl w:val="0"/>
+          <w:numId w:val="10"/>
+        </w:numPr>
+        <w:spacing w:after="120" w:line="360" w:lineRule="auto"/>
+        <w:jc w:val="both"/>
+        <w:rPr>
+          <w:rFonts w:asciiTheme="majorHAnsi" w:hAnsiTheme="majorHAnsi" w:cstheme="majorHAnsi"/>
+          <w:sz w:val="28"/>
+          <w:szCs w:val="28"/>
+          <w:lang w:val="en-US"/>
+        </w:rPr>
+      </w:pPr>
+      <w:r>
+        <w:rPr>
+          <w:rFonts w:asciiTheme="majorHAnsi" w:hAnsiTheme="majorHAnsi" w:cstheme="majorHAnsi"/>
+          <w:sz w:val="28"/>
+          <w:szCs w:val="28"/>
+          <w:lang w:val="en-US"/>
+        </w:rPr>
+        <w:t>The waiter can create a new order and each order shall contain an unique order ID, creation time, list of ordered item and quantities of it, and order status.</w:t>
+      </w:r>
+    </w:p>
+    <w:p>
+      <w:pPr>
+        <w:spacing w:after="120" w:line="360" w:lineRule="auto"/>
+        <w:ind w:firstLine="851"/>
+        <w:jc w:val="both"/>
+        <w:rPr>
+          <w:rFonts w:asciiTheme="majorHAnsi" w:hAnsiTheme="majorHAnsi" w:cstheme="majorHAnsi"/>
+          <w:sz w:val="28"/>
+          <w:szCs w:val="28"/>
+          <w:lang w:val="en-US"/>
+        </w:rPr>
+      </w:pPr>
+    </w:p>
+    <w:p>
+      <w:pPr>
+        <w:spacing w:after="120" w:line="360" w:lineRule="auto"/>
+        <w:ind w:firstLine="851"/>
+        <w:jc w:val="both"/>
+        <w:rPr>
+          <w:rFonts w:asciiTheme="majorHAnsi" w:hAnsiTheme="majorHAnsi" w:cstheme="majorHAnsi"/>
+          <w:sz w:val="28"/>
+          <w:szCs w:val="28"/>
+          <w:lang w:val="en-US"/>
+        </w:rPr>
+      </w:pPr>
+      <w:r>
+        <w:rPr>
+          <w:rFonts w:asciiTheme="majorHAnsi" w:hAnsiTheme="majorHAnsi" w:cstheme="majorHAnsi"/>
+          <w:sz w:val="28"/>
+          <w:szCs w:val="28"/>
+          <w:lang w:val="en-US"/>
+        </w:rPr>
+        <w:lastRenderedPageBreak/>
+        <w:t>-Update order(Waiter):</w:t>
+      </w:r>
+    </w:p>
+    <w:p>
+      <w:pPr>
+        <w:pStyle w:val="ListParagraph"/>
+        <w:numPr>
+          <w:ilvl w:val="0"/>
+          <w:numId w:val="10"/>
+        </w:numPr>
+        <w:spacing w:after="120" w:line="360" w:lineRule="auto"/>
+        <w:jc w:val="both"/>
+        <w:rPr>
+          <w:rFonts w:asciiTheme="majorHAnsi" w:hAnsiTheme="majorHAnsi" w:cstheme="majorHAnsi"/>
+          <w:sz w:val="28"/>
+          <w:szCs w:val="28"/>
+          <w:lang w:val="en-US"/>
+        </w:rPr>
+      </w:pPr>
+      <w:r>
+        <w:rPr>
+          <w:rFonts w:asciiTheme="majorHAnsi" w:hAnsiTheme="majorHAnsi" w:cstheme="majorHAnsi"/>
+          <w:sz w:val="28"/>
+          <w:szCs w:val="28"/>
+          <w:lang w:val="en-US"/>
+        </w:rPr>
+        <w:t>The waiter can view an existing order and choose to add OrderItem or remove OrderItem or Update item quantities.</w:t>
+      </w:r>
+    </w:p>
+    <w:p>
+      <w:pPr>
+        <w:pStyle w:val="ListParagraph"/>
+        <w:numPr>
+          <w:ilvl w:val="0"/>
+          <w:numId w:val="10"/>
+        </w:numPr>
+        <w:spacing w:after="120" w:line="360" w:lineRule="auto"/>
+        <w:jc w:val="both"/>
+        <w:rPr>
+          <w:rFonts w:asciiTheme="majorHAnsi" w:hAnsiTheme="majorHAnsi" w:cstheme="majorHAnsi"/>
+          <w:sz w:val="28"/>
+          <w:szCs w:val="28"/>
+          <w:lang w:val="en-US"/>
+        </w:rPr>
+      </w:pPr>
+      <w:r>
+        <w:rPr>
+          <w:rFonts w:asciiTheme="majorHAnsi" w:hAnsiTheme="majorHAnsi" w:cstheme="majorHAnsi"/>
+          <w:sz w:val="28"/>
+          <w:szCs w:val="28"/>
+          <w:lang w:val="en-US"/>
+        </w:rPr>
+        <w:t>The system shall update the order details accordingly after each modification.</w:t>
+      </w:r>
+    </w:p>
+    <w:p>
+      <w:pPr>
+        <w:spacing w:after="120" w:line="360" w:lineRule="auto"/>
+        <w:ind w:firstLine="851"/>
+        <w:jc w:val="both"/>
+        <w:rPr>
+          <w:rFonts w:asciiTheme="majorHAnsi" w:hAnsiTheme="majorHAnsi" w:cstheme="majorHAnsi"/>
+          <w:sz w:val="28"/>
+          <w:szCs w:val="28"/>
+          <w:lang w:val="en-US"/>
+        </w:rPr>
+      </w:pPr>
+      <w:r>
+        <w:rPr>
+          <w:rFonts w:asciiTheme="majorHAnsi" w:hAnsiTheme="majorHAnsi" w:cstheme="majorHAnsi"/>
+          <w:sz w:val="28"/>
+          <w:szCs w:val="28"/>
+          <w:lang w:val="en-US"/>
+        </w:rPr>
+        <w:t>-Remove order(Waiter):</w:t>
+      </w:r>
+    </w:p>
+    <w:p>
+      <w:pPr>
+        <w:pStyle w:val="ListParagraph"/>
+        <w:numPr>
+          <w:ilvl w:val="0"/>
+          <w:numId w:val="10"/>
+        </w:numPr>
+        <w:spacing w:after="120" w:line="360" w:lineRule="auto"/>
+        <w:jc w:val="both"/>
+        <w:rPr>
+          <w:rFonts w:asciiTheme="majorHAnsi" w:hAnsiTheme="majorHAnsi" w:cstheme="majorHAnsi"/>
+          <w:sz w:val="28"/>
+          <w:szCs w:val="28"/>
+          <w:lang w:val="en-US"/>
+        </w:rPr>
+      </w:pPr>
+      <w:r>
+        <w:rPr>
+          <w:rFonts w:asciiTheme="majorHAnsi" w:hAnsiTheme="majorHAnsi" w:cstheme="majorHAnsi"/>
+          <w:sz w:val="28"/>
+          <w:szCs w:val="28"/>
+          <w:lang w:val="en-US"/>
+        </w:rPr>
+        <w:t>The waiter can view existing order and choose to delete it if the customer want to cancel it.</w:t>
+      </w:r>
+    </w:p>
+    <w:p>
+      <w:pPr>
+        <w:pStyle w:val="ListParagraph"/>
+        <w:numPr>
+          <w:ilvl w:val="0"/>
+          <w:numId w:val="10"/>
+        </w:numPr>
+        <w:spacing w:after="120" w:line="360" w:lineRule="auto"/>
+        <w:jc w:val="both"/>
+        <w:rPr>
+          <w:rFonts w:asciiTheme="majorHAnsi" w:hAnsiTheme="majorHAnsi" w:cstheme="majorHAnsi"/>
+          <w:sz w:val="28"/>
+          <w:szCs w:val="28"/>
+          <w:lang w:val="en-US"/>
+        </w:rPr>
+      </w:pPr>
+      <w:r>
+        <w:rPr>
+          <w:rFonts w:asciiTheme="majorHAnsi" w:hAnsiTheme="majorHAnsi" w:cstheme="majorHAnsi"/>
+          <w:sz w:val="28"/>
+          <w:szCs w:val="28"/>
+          <w:lang w:val="en-US"/>
+        </w:rPr>
+        <w:t>The system shall update the order status to canceled after it had been removed.</w:t>
+      </w:r>
+    </w:p>
+    <w:p>
+      <w:pPr>
+        <w:pStyle w:val="ListParagraph"/>
+        <w:numPr>
+          <w:ilvl w:val="0"/>
+          <w:numId w:val="10"/>
+        </w:numPr>
+        <w:spacing w:after="120" w:line="360" w:lineRule="auto"/>
+        <w:jc w:val="both"/>
+        <w:rPr>
+          <w:rFonts w:asciiTheme="majorHAnsi" w:hAnsiTheme="majorHAnsi" w:cstheme="majorHAnsi"/>
+          <w:sz w:val="28"/>
+          <w:szCs w:val="28"/>
+          <w:lang w:val="en-US"/>
+        </w:rPr>
+      </w:pPr>
+      <w:r>
+        <w:rPr>
+          <w:rFonts w:asciiTheme="majorHAnsi" w:hAnsiTheme="majorHAnsi" w:cstheme="majorHAnsi"/>
+          <w:sz w:val="28"/>
+          <w:szCs w:val="28"/>
+          <w:lang w:val="en-US"/>
+        </w:rPr>
+        <w:t>-Send order to kichen(Waiter):</w:t>
+      </w:r>
+    </w:p>
+    <w:p>
+      <w:pPr>
+        <w:pStyle w:val="ListParagraph"/>
+        <w:numPr>
+          <w:ilvl w:val="0"/>
+          <w:numId w:val="10"/>
+        </w:numPr>
+        <w:spacing w:after="120" w:line="360" w:lineRule="auto"/>
+        <w:jc w:val="both"/>
+        <w:rPr>
+          <w:rFonts w:asciiTheme="majorHAnsi" w:hAnsiTheme="majorHAnsi" w:cstheme="majorHAnsi"/>
+          <w:sz w:val="28"/>
+          <w:szCs w:val="28"/>
+          <w:lang w:val="en-US"/>
+        </w:rPr>
+      </w:pPr>
+      <w:r>
+        <w:rPr>
+          <w:rFonts w:asciiTheme="majorHAnsi" w:hAnsiTheme="majorHAnsi" w:cstheme="majorHAnsi"/>
+          <w:sz w:val="28"/>
+          <w:szCs w:val="28"/>
+          <w:lang w:val="en-US"/>
+        </w:rPr>
+        <w:t>The waiter can send a completed order to the kitchen.</w:t>
+      </w:r>
+    </w:p>
+    <w:p>
+      <w:pPr>
+        <w:pStyle w:val="ListParagraph"/>
+        <w:numPr>
+          <w:ilvl w:val="0"/>
+          <w:numId w:val="10"/>
+        </w:numPr>
+        <w:spacing w:after="120" w:line="360" w:lineRule="auto"/>
+        <w:jc w:val="both"/>
+        <w:rPr>
+          <w:rFonts w:asciiTheme="majorHAnsi" w:hAnsiTheme="majorHAnsi" w:cstheme="majorHAnsi"/>
+          <w:sz w:val="28"/>
+          <w:szCs w:val="28"/>
+          <w:lang w:val="en-US"/>
+        </w:rPr>
+      </w:pPr>
+      <w:r>
+        <w:rPr>
+          <w:rFonts w:asciiTheme="majorHAnsi" w:hAnsiTheme="majorHAnsi" w:cstheme="majorHAnsi"/>
+          <w:sz w:val="28"/>
+          <w:szCs w:val="28"/>
+          <w:lang w:val="en-US"/>
+        </w:rPr>
+        <w:t>The system shall forward the order details to kitchen staff for preparation.</w:t>
+      </w:r>
+    </w:p>
+    <w:p>
+      <w:pPr>
+        <w:spacing w:after="120" w:line="360" w:lineRule="auto"/>
+        <w:ind w:firstLine="851"/>
+        <w:jc w:val="both"/>
+        <w:rPr>
+          <w:rFonts w:asciiTheme="majorHAnsi" w:hAnsiTheme="majorHAnsi" w:cstheme="majorHAnsi"/>
+          <w:sz w:val="28"/>
+          <w:szCs w:val="28"/>
+          <w:lang w:val="en-US"/>
+        </w:rPr>
+      </w:pPr>
+      <w:r>
+        <w:rPr>
+          <w:rFonts w:asciiTheme="majorHAnsi" w:hAnsiTheme="majorHAnsi" w:cstheme="majorHAnsi"/>
+          <w:sz w:val="28"/>
+          <w:szCs w:val="28"/>
+          <w:lang w:val="en-US"/>
+        </w:rPr>
+        <w:t>-Update order status(Kitchen staff):</w:t>
+      </w:r>
+    </w:p>
+    <w:p>
+      <w:pPr>
+        <w:pStyle w:val="ListParagraph"/>
+        <w:numPr>
+          <w:ilvl w:val="0"/>
+          <w:numId w:val="10"/>
+        </w:numPr>
+        <w:spacing w:after="120" w:line="360" w:lineRule="auto"/>
+        <w:jc w:val="both"/>
+        <w:rPr>
+          <w:rFonts w:asciiTheme="majorHAnsi" w:hAnsiTheme="majorHAnsi" w:cstheme="majorHAnsi"/>
+          <w:sz w:val="28"/>
+          <w:szCs w:val="28"/>
+          <w:lang w:val="en-US"/>
+        </w:rPr>
+      </w:pPr>
+      <w:r>
+        <w:rPr>
+          <w:rFonts w:asciiTheme="majorHAnsi" w:hAnsiTheme="majorHAnsi" w:cstheme="majorHAnsi"/>
+          <w:sz w:val="28"/>
+          <w:szCs w:val="28"/>
+          <w:lang w:val="en-US"/>
+        </w:rPr>
+        <w:t>Kitchen staff can update status of an order(preaparing, ready) by viewing a list of existing order which sent by the waiters. Each order shall display the ordered item and their quantities.</w:t>
+      </w:r>
+    </w:p>
+    <w:p>
+      <w:pPr>
+        <w:pStyle w:val="ListParagraph"/>
+        <w:numPr>
+          <w:ilvl w:val="0"/>
+          <w:numId w:val="10"/>
+        </w:numPr>
+        <w:spacing w:after="120" w:line="360" w:lineRule="auto"/>
+        <w:jc w:val="both"/>
+        <w:rPr>
+          <w:rFonts w:asciiTheme="majorHAnsi" w:hAnsiTheme="majorHAnsi" w:cstheme="majorHAnsi"/>
+          <w:sz w:val="28"/>
+          <w:szCs w:val="28"/>
+          <w:lang w:val="en-US"/>
+        </w:rPr>
+      </w:pPr>
+      <w:r>
+        <w:rPr>
+          <w:rFonts w:asciiTheme="majorHAnsi" w:hAnsiTheme="majorHAnsi" w:cstheme="majorHAnsi"/>
+          <w:sz w:val="28"/>
+          <w:szCs w:val="28"/>
+          <w:lang w:val="en-US"/>
+        </w:rPr>
+        <w:t>When an order item is marked as "Ready", the system shall automatically</w:t>
+      </w:r>
+      <w:r>
+        <w:rPr>
+          <w:rFonts w:asciiTheme="majorHAnsi" w:hAnsiTheme="majorHAnsi" w:cstheme="majorHAnsi"/>
+          <w:sz w:val="28"/>
+          <w:szCs w:val="28"/>
+          <w:lang w:val="en-US"/>
+        </w:rPr>
+        <w:t xml:space="preserve"> </w:t>
+      </w:r>
+      <w:r>
+        <w:rPr>
+          <w:rFonts w:asciiTheme="majorHAnsi" w:hAnsiTheme="majorHAnsi" w:cstheme="majorHAnsi"/>
+          <w:sz w:val="28"/>
+          <w:szCs w:val="28"/>
+          <w:lang w:val="en-US"/>
+        </w:rPr>
+        <w:t>deduct the corresponding ingredient quantities from the inventory.</w:t>
+      </w:r>
+    </w:p>
+    <w:p>
+      <w:pPr>
+        <w:pStyle w:val="ListParagraph"/>
+        <w:numPr>
+          <w:ilvl w:val="0"/>
+          <w:numId w:val="10"/>
+        </w:numPr>
+        <w:spacing w:after="120" w:line="360" w:lineRule="auto"/>
+        <w:jc w:val="both"/>
+        <w:rPr>
+          <w:rFonts w:asciiTheme="majorHAnsi" w:hAnsiTheme="majorHAnsi" w:cstheme="majorHAnsi"/>
+          <w:sz w:val="28"/>
+          <w:szCs w:val="28"/>
+          <w:lang w:val="en-US"/>
+        </w:rPr>
+      </w:pPr>
+      <w:r>
+        <w:rPr>
+          <w:rFonts w:asciiTheme="majorHAnsi" w:hAnsiTheme="majorHAnsi" w:cstheme="majorHAnsi"/>
+          <w:sz w:val="28"/>
+          <w:szCs w:val="28"/>
+          <w:lang w:val="en-US"/>
+        </w:rPr>
+        <w:t>The system shall store the updated status and update inventory information and make them available to relevant staff.</w:t>
+      </w:r>
+    </w:p>
+    <w:p>
+      <w:pPr>
+        <w:spacing w:after="120" w:line="360" w:lineRule="auto"/>
+        <w:ind w:firstLine="851"/>
+        <w:jc w:val="both"/>
+        <w:rPr>
+          <w:rFonts w:asciiTheme="majorHAnsi" w:hAnsiTheme="majorHAnsi" w:cstheme="majorHAnsi"/>
+          <w:sz w:val="28"/>
+          <w:szCs w:val="28"/>
+          <w:lang w:val="en-US"/>
+        </w:rPr>
+      </w:pPr>
+    </w:p>
+    <w:p>
+      <w:pPr>
+        <w:spacing w:after="120" w:line="360" w:lineRule="auto"/>
+        <w:ind w:firstLine="851"/>
+        <w:jc w:val="both"/>
+        <w:rPr>
+          <w:rFonts w:asciiTheme="majorHAnsi" w:hAnsiTheme="majorHAnsi" w:cstheme="majorHAnsi"/>
+          <w:sz w:val="28"/>
+          <w:szCs w:val="28"/>
+          <w:lang w:val="en-US"/>
+        </w:rPr>
+      </w:pPr>
+      <w:r>
+        <w:rPr>
+          <w:rFonts w:asciiTheme="majorHAnsi" w:hAnsiTheme="majorHAnsi" w:cstheme="majorHAnsi"/>
+          <w:sz w:val="28"/>
+          <w:szCs w:val="28"/>
+          <w:lang w:val="en-US"/>
+        </w:rPr>
+        <w:t>-Process payment(Cashier):</w:t>
+      </w:r>
+    </w:p>
+    <w:p>
+      <w:pPr>
+        <w:pStyle w:val="ListParagraph"/>
+        <w:numPr>
+          <w:ilvl w:val="0"/>
+          <w:numId w:val="10"/>
+        </w:numPr>
+        <w:spacing w:after="120" w:line="360" w:lineRule="auto"/>
+        <w:jc w:val="both"/>
+        <w:rPr>
+          <w:rFonts w:asciiTheme="majorHAnsi" w:hAnsiTheme="majorHAnsi" w:cstheme="majorHAnsi"/>
+          <w:sz w:val="28"/>
+          <w:szCs w:val="28"/>
+          <w:lang w:val="en-US"/>
+        </w:rPr>
+      </w:pPr>
+      <w:r>
+        <w:rPr>
+          <w:rFonts w:asciiTheme="majorHAnsi" w:hAnsiTheme="majorHAnsi" w:cstheme="majorHAnsi"/>
+          <w:sz w:val="28"/>
+          <w:szCs w:val="28"/>
+          <w:lang w:val="en-US"/>
+        </w:rPr>
+        <w:lastRenderedPageBreak/>
+        <w:t>The cashier can view order details that require payment.</w:t>
+      </w:r>
+    </w:p>
+    <w:p>
+      <w:pPr>
+        <w:pStyle w:val="ListParagraph"/>
+        <w:numPr>
+          <w:ilvl w:val="0"/>
+          <w:numId w:val="10"/>
+        </w:numPr>
+        <w:spacing w:after="120" w:line="360" w:lineRule="auto"/>
+        <w:jc w:val="both"/>
+        <w:rPr>
+          <w:rFonts w:asciiTheme="majorHAnsi" w:hAnsiTheme="majorHAnsi" w:cstheme="majorHAnsi"/>
+          <w:sz w:val="28"/>
+          <w:szCs w:val="28"/>
+          <w:lang w:val="en-US"/>
+        </w:rPr>
+      </w:pPr>
+      <w:r>
+        <w:rPr>
+          <w:rFonts w:asciiTheme="majorHAnsi" w:hAnsiTheme="majorHAnsi" w:cstheme="majorHAnsi"/>
+          <w:sz w:val="28"/>
+          <w:szCs w:val="28"/>
+          <w:lang w:val="en-US"/>
+        </w:rPr>
+        <w:t xml:space="preserve">The system shall automatically calculate the total bill based on ordered item and quantities. Then </w:t>
+      </w:r>
+      <w:r>
+        <w:rPr>
+          <w:rFonts w:asciiTheme="majorHAnsi" w:hAnsiTheme="majorHAnsi" w:cstheme="majorHAnsi"/>
+          <w:sz w:val="28"/>
+          <w:szCs w:val="28"/>
+          <w:lang w:val="en-US"/>
+        </w:rPr>
+        <w:t>the cashier can process payment for an order.</w:t>
+      </w:r>
+    </w:p>
+    <w:p>
+      <w:pPr>
+        <w:pStyle w:val="ListParagraph"/>
+        <w:numPr>
+          <w:ilvl w:val="0"/>
+          <w:numId w:val="10"/>
+        </w:numPr>
+        <w:spacing w:after="120" w:line="360" w:lineRule="auto"/>
+        <w:jc w:val="both"/>
+        <w:rPr>
+          <w:rFonts w:asciiTheme="majorHAnsi" w:hAnsiTheme="majorHAnsi" w:cstheme="majorHAnsi"/>
+          <w:sz w:val="28"/>
+          <w:szCs w:val="28"/>
+          <w:lang w:val="en-US"/>
+        </w:rPr>
+      </w:pPr>
+      <w:r>
+        <w:rPr>
+          <w:rFonts w:asciiTheme="majorHAnsi" w:hAnsiTheme="majorHAnsi" w:cstheme="majorHAnsi"/>
+          <w:sz w:val="28"/>
+          <w:szCs w:val="28"/>
+          <w:lang w:val="en-US"/>
+        </w:rPr>
+        <w:t>After the order has been paid, the system shall update the order status to “Paid”.</w:t>
+      </w:r>
+    </w:p>
+    <w:p>
+      <w:pPr>
+        <w:spacing w:after="120" w:line="360" w:lineRule="auto"/>
+        <w:ind w:firstLine="851"/>
+        <w:jc w:val="both"/>
+        <w:rPr>
+          <w:rFonts w:asciiTheme="majorHAnsi" w:hAnsiTheme="majorHAnsi" w:cstheme="majorHAnsi"/>
+          <w:sz w:val="28"/>
+          <w:szCs w:val="28"/>
+          <w:lang w:val="en-US"/>
+        </w:rPr>
+      </w:pPr>
+      <w:r>
+        <w:rPr>
+          <w:rFonts w:asciiTheme="majorHAnsi" w:hAnsiTheme="majorHAnsi" w:cstheme="majorHAnsi"/>
+          <w:sz w:val="28"/>
+          <w:szCs w:val="28"/>
+          <w:lang w:val="en-US"/>
+        </w:rPr>
+        <w:t>-View sales report(manager):</w:t>
+      </w:r>
+    </w:p>
+    <w:p>
+      <w:pPr>
+        <w:pStyle w:val="ListParagraph"/>
+        <w:numPr>
+          <w:ilvl w:val="0"/>
+          <w:numId w:val="12"/>
+        </w:numPr>
+        <w:spacing w:after="120" w:line="360" w:lineRule="auto"/>
+        <w:jc w:val="both"/>
+        <w:rPr>
+          <w:rFonts w:asciiTheme="majorHAnsi" w:hAnsiTheme="majorHAnsi" w:cstheme="majorHAnsi"/>
+          <w:sz w:val="28"/>
+          <w:szCs w:val="28"/>
+          <w:lang w:val="en-US"/>
+        </w:rPr>
+      </w:pPr>
+      <w:r>
+        <w:rPr>
+          <w:rFonts w:asciiTheme="majorHAnsi" w:hAnsiTheme="majorHAnsi" w:cstheme="majorHAnsi"/>
+          <w:sz w:val="28"/>
+          <w:szCs w:val="28"/>
+          <w:lang w:val="en-US"/>
+        </w:rPr>
+        <w:t>Sales report will display the sum of paid order.</w:t>
+      </w:r>
+    </w:p>
+    <w:p>
+      <w:pPr>
+        <w:spacing w:after="120" w:line="360" w:lineRule="auto"/>
+        <w:ind w:firstLine="851"/>
+        <w:jc w:val="both"/>
+        <w:rPr>
+          <w:rFonts w:asciiTheme="majorHAnsi" w:hAnsiTheme="majorHAnsi" w:cstheme="majorHAnsi"/>
+          <w:sz w:val="28"/>
+          <w:szCs w:val="28"/>
+          <w:lang w:val="en-US"/>
+        </w:rPr>
+      </w:pPr>
+      <w:r>
+        <w:rPr>
+          <w:rFonts w:asciiTheme="majorHAnsi" w:hAnsiTheme="majorHAnsi" w:cstheme="majorHAnsi"/>
+          <w:sz w:val="28"/>
+          <w:szCs w:val="28"/>
+          <w:lang w:val="en-US"/>
+        </w:rPr>
+        <w:t>-Manage menu(manager):</w:t>
+      </w:r>
+    </w:p>
+    <w:p>
+      <w:pPr>
+        <w:pStyle w:val="ListParagraph"/>
+        <w:numPr>
+          <w:ilvl w:val="0"/>
+          <w:numId w:val="10"/>
+        </w:numPr>
+        <w:spacing w:after="120" w:line="360" w:lineRule="auto"/>
+        <w:jc w:val="both"/>
+        <w:rPr>
+          <w:rFonts w:asciiTheme="majorHAnsi" w:hAnsiTheme="majorHAnsi" w:cstheme="majorHAnsi"/>
+          <w:sz w:val="28"/>
+          <w:szCs w:val="28"/>
+          <w:lang w:val="en-US"/>
+        </w:rPr>
+      </w:pPr>
+      <w:r>
+        <w:rPr>
+          <w:rFonts w:asciiTheme="majorHAnsi" w:hAnsiTheme="majorHAnsi" w:cstheme="majorHAnsi"/>
+          <w:sz w:val="28"/>
+          <w:szCs w:val="28"/>
+          <w:lang w:val="en-US"/>
+        </w:rPr>
+        <w:t>Manager can add new dish to menu</w:t>
+      </w:r>
+    </w:p>
+    <w:p>
+      <w:pPr>
+        <w:pStyle w:val="ListParagraph"/>
+        <w:numPr>
+          <w:ilvl w:val="0"/>
+          <w:numId w:val="10"/>
+        </w:numPr>
+        <w:spacing w:after="120" w:line="360" w:lineRule="auto"/>
+        <w:jc w:val="both"/>
+        <w:rPr>
+          <w:rFonts w:asciiTheme="majorHAnsi" w:hAnsiTheme="majorHAnsi" w:cstheme="majorHAnsi"/>
+          <w:sz w:val="28"/>
+          <w:szCs w:val="28"/>
+          <w:lang w:val="en-US"/>
+        </w:rPr>
+      </w:pPr>
+      <w:r>
+        <w:rPr>
+          <w:rFonts w:asciiTheme="majorHAnsi" w:hAnsiTheme="majorHAnsi" w:cstheme="majorHAnsi"/>
+          <w:sz w:val="28"/>
+          <w:szCs w:val="28"/>
+          <w:lang w:val="en-US"/>
+        </w:rPr>
+        <w:t>Manager can remove existing dish from menu</w:t>
+      </w:r>
+    </w:p>
+    <w:p>
+      <w:pPr>
+        <w:pStyle w:val="ListParagraph"/>
+        <w:numPr>
+          <w:ilvl w:val="0"/>
+          <w:numId w:val="10"/>
+        </w:numPr>
+        <w:spacing w:after="120" w:line="360" w:lineRule="auto"/>
+        <w:jc w:val="both"/>
+        <w:rPr>
+          <w:rFonts w:asciiTheme="majorHAnsi" w:hAnsiTheme="majorHAnsi" w:cstheme="majorHAnsi"/>
+          <w:sz w:val="28"/>
+          <w:szCs w:val="28"/>
+          <w:lang w:val="en-US"/>
+        </w:rPr>
+      </w:pPr>
+      <w:r>
+        <w:rPr>
+          <w:rFonts w:asciiTheme="majorHAnsi" w:hAnsiTheme="majorHAnsi" w:cstheme="majorHAnsi"/>
+          <w:sz w:val="28"/>
+          <w:szCs w:val="28"/>
+          <w:lang w:val="en-US"/>
+        </w:rPr>
+        <w:t xml:space="preserve">Manager can </w:t>
+      </w:r>
+      <w:r>
+        <w:rPr>
+          <w:rFonts w:asciiTheme="majorHAnsi" w:hAnsiTheme="majorHAnsi" w:cstheme="majorHAnsi"/>
+          <w:sz w:val="28"/>
+          <w:szCs w:val="28"/>
+          <w:lang w:val="en-US"/>
+        </w:rPr>
+        <w:t>update new information to a dish from menu, include set price, new name.</w:t>
+      </w:r>
+    </w:p>
+    <w:p>
+      <w:pPr>
+        <w:spacing w:after="120" w:line="360" w:lineRule="auto"/>
+        <w:ind w:firstLine="851"/>
+        <w:jc w:val="both"/>
+        <w:rPr>
+          <w:rFonts w:asciiTheme="majorHAnsi" w:hAnsiTheme="majorHAnsi" w:cstheme="majorHAnsi"/>
+          <w:sz w:val="28"/>
+          <w:szCs w:val="28"/>
+          <w:lang w:val="en-US"/>
+        </w:rPr>
+      </w:pPr>
+    </w:p>
+    <w:p>
+      <w:pPr>
+        <w:spacing w:after="120" w:line="360" w:lineRule="auto"/>
+        <w:ind w:firstLine="851"/>
+        <w:jc w:val="both"/>
+        <w:rPr>
+          <w:rFonts w:asciiTheme="majorHAnsi" w:hAnsiTheme="majorHAnsi" w:cstheme="majorHAnsi"/>
+          <w:sz w:val="28"/>
+          <w:szCs w:val="28"/>
+          <w:lang w:val="en-US"/>
+        </w:rPr>
+      </w:pPr>
+    </w:p>
+    <w:p>
+      <w:pPr>
+        <w:spacing w:after="120" w:line="360" w:lineRule="auto"/>
+        <w:ind w:firstLine="851"/>
+        <w:jc w:val="both"/>
+        <w:rPr>
+          <w:rFonts w:asciiTheme="majorHAnsi" w:hAnsiTheme="majorHAnsi" w:cstheme="majorHAnsi"/>
+          <w:sz w:val="28"/>
+          <w:szCs w:val="28"/>
+          <w:lang w:val="en-US"/>
+        </w:rPr>
+      </w:pPr>
+    </w:p>
+    <w:p>
+      <w:pPr>
+        <w:spacing w:after="120" w:line="360" w:lineRule="auto"/>
+        <w:ind w:firstLine="851"/>
+        <w:jc w:val="both"/>
+        <w:rPr>
+          <w:rFonts w:asciiTheme="majorHAnsi" w:hAnsiTheme="majorHAnsi" w:cstheme="majorHAnsi"/>
+          <w:sz w:val="28"/>
+          <w:szCs w:val="28"/>
+          <w:lang w:val="en-US"/>
+        </w:rPr>
+      </w:pPr>
+    </w:p>
+    <w:p>
+      <w:pPr>
+        <w:spacing w:after="120" w:line="360" w:lineRule="auto"/>
+        <w:ind w:firstLine="851"/>
+        <w:jc w:val="both"/>
+        <w:rPr>
+          <w:rFonts w:asciiTheme="majorHAnsi" w:hAnsiTheme="majorHAnsi" w:cstheme="majorHAnsi"/>
+          <w:b/>
+          <w:bCs/>
+          <w:sz w:val="28"/>
+          <w:szCs w:val="28"/>
+          <w:lang w:val="en-US"/>
+        </w:rPr>
+      </w:pPr>
+    </w:p>
+    <w:p>
+      <w:pPr>
+        <w:pStyle w:val="ListParagraph"/>
+        <w:spacing w:after="120" w:line="360" w:lineRule="auto"/>
+        <w:ind w:left="2127" w:hanging="1276"/>
+        <w:jc w:val="both"/>
+        <w:rPr>
+          <w:rFonts w:asciiTheme="majorHAnsi" w:hAnsiTheme="majorHAnsi" w:cstheme="majorHAnsi"/>
+          <w:b/>
+          <w:bCs/>
+          <w:sz w:val="28"/>
+          <w:szCs w:val="28"/>
+          <w:lang w:val="en-US"/>
+        </w:rPr>
+      </w:pPr>
+    </w:p>
+    <w:p>
+      <w:pPr>
+        <w:pStyle w:val="ListParagraph"/>
+        <w:spacing w:after="120" w:line="360" w:lineRule="auto"/>
+        <w:ind w:left="2552" w:hanging="992"/>
+        <w:jc w:val="both"/>
+        <w:rPr>
+          <w:rFonts w:asciiTheme="majorHAnsi" w:hAnsiTheme="majorHAnsi" w:cstheme="majorHAnsi"/>
+          <w:b/>
+          <w:bCs/>
+          <w:sz w:val="28"/>
+          <w:szCs w:val="28"/>
+          <w:lang w:val="en-US"/>
+        </w:rPr>
+      </w:pPr>
+    </w:p>
+    <w:p>
+      <w:pPr>
+        <w:pStyle w:val="ListParagraph"/>
+        <w:spacing w:after="120" w:line="360" w:lineRule="auto"/>
+        <w:ind w:left="142" w:firstLine="709"/>
+        <w:jc w:val="both"/>
+        <w:rPr>
+          <w:rFonts w:asciiTheme="majorHAnsi" w:hAnsiTheme="majorHAnsi" w:cstheme="majorHAnsi"/>
+          <w:b/>
+          <w:bCs/>
+          <w:sz w:val="28"/>
+          <w:szCs w:val="28"/>
+          <w:lang w:val="en-US"/>
+        </w:rPr>
+      </w:pPr>
+    </w:p>
+    <w:p>
+      <w:pPr>
+        <w:pStyle w:val="ListParagraph"/>
+        <w:spacing w:after="120" w:line="360" w:lineRule="auto"/>
+        <w:ind w:left="142" w:firstLine="709"/>
         <w:jc w:val="both"/>
         <w:rPr>
           <w:rFonts w:asciiTheme="majorHAnsi" w:hAnsiTheme="majorHAnsi" w:cstheme="majorHAnsi"/>
@@ -2312,6 +3222,571 @@
 <file path=word/numbering.xml><?xml version="1.0" encoding="utf-8"?>
 <w:numbering xmlns:wpc="http://schemas.microsoft.com/office/word/2010/wordprocessingCanvas" xmlns:cx="http://schemas.microsoft.com/office/drawing/2014/chartex" xmlns:cx1="http://schemas.microsoft.com/office/drawing/2015/9/8/chartex" xmlns:cx2="http://schemas.microsoft.com/office/drawing/2015/10/21/chartex" xmlns:cx3="http://schemas.microsoft.com/office/drawing/2016/5/9/chartex" xmlns:cx4="http://schemas.microsoft.com/office/drawing/2016/5/10/chartex" xmlns:cx5="http://schemas.microsoft.com/office/drawing/2016/5/11/chartex" xmlns:cx6="http://schemas.microsoft.com/office/drawing/2016/5/12/chartex" xmlns:cx7="http://schemas.microsoft.com/office/drawing/2016/5/13/chartex" xmlns:cx8="http://schemas.microsoft.com/office/drawing/2016/5/14/chartex" xmlns:mc="http://schemas.openxmlformats.org/markup-compatibility/2006" xmlns:aink="http://schemas.microsoft.com/office/drawing/2016/ink" xmlns:am3d="http://schemas.microsoft.com/office/drawing/2017/model3d" xmlns:o="urn:schemas-microsoft-com:office:office" xmlns:oel="http://schemas.microsoft.com/office/2019/extlst" xmlns:r="http://schemas.openxmlformats.org/officeDocument/2006/relationships" xmlns:m="http://schemas.openxmlformats.org/officeDocument/2006/math" xmlns:v="urn:schemas-microsoft-com:vml" xmlns:wp14="http://schemas.microsoft.com/office/word/2010/wordprocessingDrawing" xmlns:wp="http://schemas.openxmlformats.org/drawingml/2006/wordprocessingDrawing" xmlns:w10="urn:schemas-microsoft-com:office:word" xmlns:w="http://schemas.openxmlformats.org/wordprocessingml/2006/main" xmlns:w14="http://schemas.microsoft.com/office/word/2010/wordml" xmlns:w15="http://schemas.microsoft.com/office/word/2012/wordml" xmlns:w16cex="http://schemas.microsoft.com/office/word/2018/wordml/cex" xmlns:w16cid="http://schemas.microsoft.com/office/word/2016/wordml/cid" xmlns:w16="http://schemas.microsoft.com/office/word/2018/wordml" xmlns:w16du="http://schemas.microsoft.com/office/word/2023/wordml/word16du" xmlns:w16sdtdh="http://schemas.microsoft.com/office/word/2020/wordml/sdtdatahash" xmlns:w16sdtfl="http://schemas.microsoft.com/office/word/2024/wordml/sdtformatlock" xmlns:w16se="http://schemas.microsoft.com/office/word/2015/wordml/symex" xmlns:wpg="http://schemas.microsoft.com/office/word/2010/wordprocessingGroup" xmlns:wpi="http://schemas.microsoft.com/office/word/2010/wordprocessingInk" xmlns:wne="http://schemas.microsoft.com/office/word/2006/wordml" xmlns:wps="http://schemas.microsoft.com/office/word/2010/wordprocessingShape" mc:Ignorable="w14 w15 w16se w16cid w16 w16cex w16sdtdh w16sdtfl w16du wp14">
   <w:abstractNum w:abstractNumId="0" w15:restartNumberingAfterBreak="0">
+    <w:nsid w:val="075D1F5D"/>
+    <w:multiLevelType w:val="hybridMultilevel"/>
+    <w:tmpl w:val="E2C43A3A"/>
+    <w:lvl w:ilvl="0" w:tplc="435CA61E">
+      <w:start w:val="1"/>
+      <w:numFmt w:val="bullet"/>
+      <w:lvlText w:val=""/>
+      <w:lvlJc w:val="left"/>
+      <w:pPr>
+        <w:ind w:left="1571" w:hanging="360"/>
+      </w:pPr>
+      <w:rPr>
+        <w:rFonts w:ascii="Symbol" w:hAnsi="Symbol" w:hint="default"/>
+      </w:rPr>
+    </w:lvl>
+    <w:lvl w:ilvl="1" w:tplc="04090003" w:tentative="1">
+      <w:start w:val="1"/>
+      <w:numFmt w:val="bullet"/>
+      <w:lvlText w:val="o"/>
+      <w:lvlJc w:val="left"/>
+      <w:pPr>
+        <w:ind w:left="2291" w:hanging="360"/>
+      </w:pPr>
+      <w:rPr>
+        <w:rFonts w:ascii="Courier New" w:hAnsi="Courier New" w:cs="Courier New" w:hint="default"/>
+      </w:rPr>
+    </w:lvl>
+    <w:lvl w:ilvl="2" w:tplc="04090005" w:tentative="1">
+      <w:start w:val="1"/>
+      <w:numFmt w:val="bullet"/>
+      <w:lvlText w:val=""/>
+      <w:lvlJc w:val="left"/>
+      <w:pPr>
+        <w:ind w:left="3011" w:hanging="360"/>
+      </w:pPr>
+      <w:rPr>
+        <w:rFonts w:ascii="Wingdings" w:hAnsi="Wingdings" w:hint="default"/>
+      </w:rPr>
+    </w:lvl>
+    <w:lvl w:ilvl="3" w:tplc="04090001" w:tentative="1">
+      <w:start w:val="1"/>
+      <w:numFmt w:val="bullet"/>
+      <w:lvlText w:val=""/>
+      <w:lvlJc w:val="left"/>
+      <w:pPr>
+        <w:ind w:left="3731" w:hanging="360"/>
+      </w:pPr>
+      <w:rPr>
+        <w:rFonts w:ascii="Symbol" w:hAnsi="Symbol" w:hint="default"/>
+      </w:rPr>
+    </w:lvl>
+    <w:lvl w:ilvl="4" w:tplc="04090003" w:tentative="1">
+      <w:start w:val="1"/>
+      <w:numFmt w:val="bullet"/>
+      <w:lvlText w:val="o"/>
+      <w:lvlJc w:val="left"/>
+      <w:pPr>
+        <w:ind w:left="4451" w:hanging="360"/>
+      </w:pPr>
+      <w:rPr>
+        <w:rFonts w:ascii="Courier New" w:hAnsi="Courier New" w:cs="Courier New" w:hint="default"/>
+      </w:rPr>
+    </w:lvl>
+    <w:lvl w:ilvl="5" w:tplc="04090005" w:tentative="1">
+      <w:start w:val="1"/>
+      <w:numFmt w:val="bullet"/>
+      <w:lvlText w:val=""/>
+      <w:lvlJc w:val="left"/>
+      <w:pPr>
+        <w:ind w:left="5171" w:hanging="360"/>
+      </w:pPr>
+      <w:rPr>
+        <w:rFonts w:ascii="Wingdings" w:hAnsi="Wingdings" w:hint="default"/>
+      </w:rPr>
+    </w:lvl>
+    <w:lvl w:ilvl="6" w:tplc="04090001" w:tentative="1">
+      <w:start w:val="1"/>
+      <w:numFmt w:val="bullet"/>
+      <w:lvlText w:val=""/>
+      <w:lvlJc w:val="left"/>
+      <w:pPr>
+        <w:ind w:left="5891" w:hanging="360"/>
+      </w:pPr>
+      <w:rPr>
+        <w:rFonts w:ascii="Symbol" w:hAnsi="Symbol" w:hint="default"/>
+      </w:rPr>
+    </w:lvl>
+    <w:lvl w:ilvl="7" w:tplc="04090003" w:tentative="1">
+      <w:start w:val="1"/>
+      <w:numFmt w:val="bullet"/>
+      <w:lvlText w:val="o"/>
+      <w:lvlJc w:val="left"/>
+      <w:pPr>
+        <w:ind w:left="6611" w:hanging="360"/>
+      </w:pPr>
+      <w:rPr>
+        <w:rFonts w:ascii="Courier New" w:hAnsi="Courier New" w:cs="Courier New" w:hint="default"/>
+      </w:rPr>
+    </w:lvl>
+    <w:lvl w:ilvl="8" w:tplc="04090005" w:tentative="1">
+      <w:start w:val="1"/>
+      <w:numFmt w:val="bullet"/>
+      <w:lvlText w:val=""/>
+      <w:lvlJc w:val="left"/>
+      <w:pPr>
+        <w:ind w:left="7331" w:hanging="360"/>
+      </w:pPr>
+      <w:rPr>
+        <w:rFonts w:ascii="Wingdings" w:hAnsi="Wingdings" w:hint="default"/>
+      </w:rPr>
+    </w:lvl>
+  </w:abstractNum>
+  <w:abstractNum w:abstractNumId="1" w15:restartNumberingAfterBreak="0">
+    <w:nsid w:val="08F71249"/>
+    <w:multiLevelType w:val="hybridMultilevel"/>
+    <w:tmpl w:val="196EFA72"/>
+    <w:lvl w:ilvl="0" w:tplc="FFFFFFFF">
+      <w:start w:val="1"/>
+      <w:numFmt w:val="bullet"/>
+      <w:lvlText w:val=""/>
+      <w:lvlJc w:val="left"/>
+      <w:pPr>
+        <w:ind w:left="2160" w:hanging="360"/>
+      </w:pPr>
+      <w:rPr>
+        <w:rFonts w:ascii="Symbol" w:hAnsi="Symbol" w:hint="default"/>
+      </w:rPr>
+    </w:lvl>
+    <w:lvl w:ilvl="1" w:tplc="FFFFFFFF" w:tentative="1">
+      <w:start w:val="1"/>
+      <w:numFmt w:val="bullet"/>
+      <w:lvlText w:val="o"/>
+      <w:lvlJc w:val="left"/>
+      <w:pPr>
+        <w:ind w:left="1440" w:hanging="360"/>
+      </w:pPr>
+      <w:rPr>
+        <w:rFonts w:ascii="Courier New" w:hAnsi="Courier New" w:cs="Courier New" w:hint="default"/>
+      </w:rPr>
+    </w:lvl>
+    <w:lvl w:ilvl="2" w:tplc="435CA61E">
+      <w:start w:val="1"/>
+      <w:numFmt w:val="bullet"/>
+      <w:lvlText w:val=""/>
+      <w:lvlJc w:val="left"/>
+      <w:pPr>
+        <w:ind w:left="2160" w:hanging="360"/>
+      </w:pPr>
+      <w:rPr>
+        <w:rFonts w:ascii="Symbol" w:hAnsi="Symbol" w:hint="default"/>
+      </w:rPr>
+    </w:lvl>
+    <w:lvl w:ilvl="3" w:tplc="FFFFFFFF" w:tentative="1">
+      <w:start w:val="1"/>
+      <w:numFmt w:val="bullet"/>
+      <w:lvlText w:val=""/>
+      <w:lvlJc w:val="left"/>
+      <w:pPr>
+        <w:ind w:left="2880" w:hanging="360"/>
+      </w:pPr>
+      <w:rPr>
+        <w:rFonts w:ascii="Symbol" w:hAnsi="Symbol" w:hint="default"/>
+      </w:rPr>
+    </w:lvl>
+    <w:lvl w:ilvl="4" w:tplc="FFFFFFFF" w:tentative="1">
+      <w:start w:val="1"/>
+      <w:numFmt w:val="bullet"/>
+      <w:lvlText w:val="o"/>
+      <w:lvlJc w:val="left"/>
+      <w:pPr>
+        <w:ind w:left="3600" w:hanging="360"/>
+      </w:pPr>
+      <w:rPr>
+        <w:rFonts w:ascii="Courier New" w:hAnsi="Courier New" w:cs="Courier New" w:hint="default"/>
+      </w:rPr>
+    </w:lvl>
+    <w:lvl w:ilvl="5" w:tplc="FFFFFFFF" w:tentative="1">
+      <w:start w:val="1"/>
+      <w:numFmt w:val="bullet"/>
+      <w:lvlText w:val=""/>
+      <w:lvlJc w:val="left"/>
+      <w:pPr>
+        <w:ind w:left="4320" w:hanging="360"/>
+      </w:pPr>
+      <w:rPr>
+        <w:rFonts w:ascii="Wingdings" w:hAnsi="Wingdings" w:hint="default"/>
+      </w:rPr>
+    </w:lvl>
+    <w:lvl w:ilvl="6" w:tplc="FFFFFFFF" w:tentative="1">
+      <w:start w:val="1"/>
+      <w:numFmt w:val="bullet"/>
+      <w:lvlText w:val=""/>
+      <w:lvlJc w:val="left"/>
+      <w:pPr>
+        <w:ind w:left="5040" w:hanging="360"/>
+      </w:pPr>
+      <w:rPr>
+        <w:rFonts w:ascii="Symbol" w:hAnsi="Symbol" w:hint="default"/>
+      </w:rPr>
+    </w:lvl>
+    <w:lvl w:ilvl="7" w:tplc="FFFFFFFF" w:tentative="1">
+      <w:start w:val="1"/>
+      <w:numFmt w:val="bullet"/>
+      <w:lvlText w:val="o"/>
+      <w:lvlJc w:val="left"/>
+      <w:pPr>
+        <w:ind w:left="5760" w:hanging="360"/>
+      </w:pPr>
+      <w:rPr>
+        <w:rFonts w:ascii="Courier New" w:hAnsi="Courier New" w:cs="Courier New" w:hint="default"/>
+      </w:rPr>
+    </w:lvl>
+    <w:lvl w:ilvl="8" w:tplc="FFFFFFFF" w:tentative="1">
+      <w:start w:val="1"/>
+      <w:numFmt w:val="bullet"/>
+      <w:lvlText w:val=""/>
+      <w:lvlJc w:val="left"/>
+      <w:pPr>
+        <w:ind w:left="6480" w:hanging="360"/>
+      </w:pPr>
+      <w:rPr>
+        <w:rFonts w:ascii="Wingdings" w:hAnsi="Wingdings" w:hint="default"/>
+      </w:rPr>
+    </w:lvl>
+  </w:abstractNum>
+  <w:abstractNum w:abstractNumId="2" w15:restartNumberingAfterBreak="0">
+    <w:nsid w:val="096F1D20"/>
+    <w:multiLevelType w:val="hybridMultilevel"/>
+    <w:tmpl w:val="12685D6E"/>
+    <w:lvl w:ilvl="0" w:tplc="435CA61E">
+      <w:start w:val="1"/>
+      <w:numFmt w:val="bullet"/>
+      <w:lvlText w:val=""/>
+      <w:lvlJc w:val="left"/>
+      <w:pPr>
+        <w:ind w:left="1571" w:hanging="360"/>
+      </w:pPr>
+      <w:rPr>
+        <w:rFonts w:ascii="Symbol" w:hAnsi="Symbol" w:hint="default"/>
+      </w:rPr>
+    </w:lvl>
+    <w:lvl w:ilvl="1" w:tplc="04090003" w:tentative="1">
+      <w:start w:val="1"/>
+      <w:numFmt w:val="bullet"/>
+      <w:lvlText w:val="o"/>
+      <w:lvlJc w:val="left"/>
+      <w:pPr>
+        <w:ind w:left="2291" w:hanging="360"/>
+      </w:pPr>
+      <w:rPr>
+        <w:rFonts w:ascii="Courier New" w:hAnsi="Courier New" w:cs="Courier New" w:hint="default"/>
+      </w:rPr>
+    </w:lvl>
+    <w:lvl w:ilvl="2" w:tplc="04090005" w:tentative="1">
+      <w:start w:val="1"/>
+      <w:numFmt w:val="bullet"/>
+      <w:lvlText w:val=""/>
+      <w:lvlJc w:val="left"/>
+      <w:pPr>
+        <w:ind w:left="3011" w:hanging="360"/>
+      </w:pPr>
+      <w:rPr>
+        <w:rFonts w:ascii="Wingdings" w:hAnsi="Wingdings" w:hint="default"/>
+      </w:rPr>
+    </w:lvl>
+    <w:lvl w:ilvl="3" w:tplc="04090001" w:tentative="1">
+      <w:start w:val="1"/>
+      <w:numFmt w:val="bullet"/>
+      <w:lvlText w:val=""/>
+      <w:lvlJc w:val="left"/>
+      <w:pPr>
+        <w:ind w:left="3731" w:hanging="360"/>
+      </w:pPr>
+      <w:rPr>
+        <w:rFonts w:ascii="Symbol" w:hAnsi="Symbol" w:hint="default"/>
+      </w:rPr>
+    </w:lvl>
+    <w:lvl w:ilvl="4" w:tplc="04090003" w:tentative="1">
+      <w:start w:val="1"/>
+      <w:numFmt w:val="bullet"/>
+      <w:lvlText w:val="o"/>
+      <w:lvlJc w:val="left"/>
+      <w:pPr>
+        <w:ind w:left="4451" w:hanging="360"/>
+      </w:pPr>
+      <w:rPr>
+        <w:rFonts w:ascii="Courier New" w:hAnsi="Courier New" w:cs="Courier New" w:hint="default"/>
+      </w:rPr>
+    </w:lvl>
+    <w:lvl w:ilvl="5" w:tplc="04090005" w:tentative="1">
+      <w:start w:val="1"/>
+      <w:numFmt w:val="bullet"/>
+      <w:lvlText w:val=""/>
+      <w:lvlJc w:val="left"/>
+      <w:pPr>
+        <w:ind w:left="5171" w:hanging="360"/>
+      </w:pPr>
+      <w:rPr>
+        <w:rFonts w:ascii="Wingdings" w:hAnsi="Wingdings" w:hint="default"/>
+      </w:rPr>
+    </w:lvl>
+    <w:lvl w:ilvl="6" w:tplc="04090001" w:tentative="1">
+      <w:start w:val="1"/>
+      <w:numFmt w:val="bullet"/>
+      <w:lvlText w:val=""/>
+      <w:lvlJc w:val="left"/>
+      <w:pPr>
+        <w:ind w:left="5891" w:hanging="360"/>
+      </w:pPr>
+      <w:rPr>
+        <w:rFonts w:ascii="Symbol" w:hAnsi="Symbol" w:hint="default"/>
+      </w:rPr>
+    </w:lvl>
+    <w:lvl w:ilvl="7" w:tplc="04090003" w:tentative="1">
+      <w:start w:val="1"/>
+      <w:numFmt w:val="bullet"/>
+      <w:lvlText w:val="o"/>
+      <w:lvlJc w:val="left"/>
+      <w:pPr>
+        <w:ind w:left="6611" w:hanging="360"/>
+      </w:pPr>
+      <w:rPr>
+        <w:rFonts w:ascii="Courier New" w:hAnsi="Courier New" w:cs="Courier New" w:hint="default"/>
+      </w:rPr>
+    </w:lvl>
+    <w:lvl w:ilvl="8" w:tplc="04090005" w:tentative="1">
+      <w:start w:val="1"/>
+      <w:numFmt w:val="bullet"/>
+      <w:lvlText w:val=""/>
+      <w:lvlJc w:val="left"/>
+      <w:pPr>
+        <w:ind w:left="7331" w:hanging="360"/>
+      </w:pPr>
+      <w:rPr>
+        <w:rFonts w:ascii="Wingdings" w:hAnsi="Wingdings" w:hint="default"/>
+      </w:rPr>
+    </w:lvl>
+  </w:abstractNum>
+  <w:abstractNum w:abstractNumId="3" w15:restartNumberingAfterBreak="0">
+    <w:nsid w:val="1695754E"/>
+    <w:multiLevelType w:val="hybridMultilevel"/>
+    <w:tmpl w:val="E8361C66"/>
+    <w:lvl w:ilvl="0" w:tplc="435CA61E">
+      <w:start w:val="1"/>
+      <w:numFmt w:val="bullet"/>
+      <w:lvlText w:val=""/>
+      <w:lvlJc w:val="left"/>
+      <w:pPr>
+        <w:ind w:left="1571" w:hanging="360"/>
+      </w:pPr>
+      <w:rPr>
+        <w:rFonts w:ascii="Symbol" w:hAnsi="Symbol" w:hint="default"/>
+      </w:rPr>
+    </w:lvl>
+    <w:lvl w:ilvl="1" w:tplc="04090003" w:tentative="1">
+      <w:start w:val="1"/>
+      <w:numFmt w:val="bullet"/>
+      <w:lvlText w:val="o"/>
+      <w:lvlJc w:val="left"/>
+      <w:pPr>
+        <w:ind w:left="2291" w:hanging="360"/>
+      </w:pPr>
+      <w:rPr>
+        <w:rFonts w:ascii="Courier New" w:hAnsi="Courier New" w:cs="Courier New" w:hint="default"/>
+      </w:rPr>
+    </w:lvl>
+    <w:lvl w:ilvl="2" w:tplc="04090005" w:tentative="1">
+      <w:start w:val="1"/>
+      <w:numFmt w:val="bullet"/>
+      <w:lvlText w:val=""/>
+      <w:lvlJc w:val="left"/>
+      <w:pPr>
+        <w:ind w:left="3011" w:hanging="360"/>
+      </w:pPr>
+      <w:rPr>
+        <w:rFonts w:ascii="Wingdings" w:hAnsi="Wingdings" w:hint="default"/>
+      </w:rPr>
+    </w:lvl>
+    <w:lvl w:ilvl="3" w:tplc="04090001" w:tentative="1">
+      <w:start w:val="1"/>
+      <w:numFmt w:val="bullet"/>
+      <w:lvlText w:val=""/>
+      <w:lvlJc w:val="left"/>
+      <w:pPr>
+        <w:ind w:left="3731" w:hanging="360"/>
+      </w:pPr>
+      <w:rPr>
+        <w:rFonts w:ascii="Symbol" w:hAnsi="Symbol" w:hint="default"/>
+      </w:rPr>
+    </w:lvl>
+    <w:lvl w:ilvl="4" w:tplc="04090003" w:tentative="1">
+      <w:start w:val="1"/>
+      <w:numFmt w:val="bullet"/>
+      <w:lvlText w:val="o"/>
+      <w:lvlJc w:val="left"/>
+      <w:pPr>
+        <w:ind w:left="4451" w:hanging="360"/>
+      </w:pPr>
+      <w:rPr>
+        <w:rFonts w:ascii="Courier New" w:hAnsi="Courier New" w:cs="Courier New" w:hint="default"/>
+      </w:rPr>
+    </w:lvl>
+    <w:lvl w:ilvl="5" w:tplc="04090005" w:tentative="1">
+      <w:start w:val="1"/>
+      <w:numFmt w:val="bullet"/>
+      <w:lvlText w:val=""/>
+      <w:lvlJc w:val="left"/>
+      <w:pPr>
+        <w:ind w:left="5171" w:hanging="360"/>
+      </w:pPr>
+      <w:rPr>
+        <w:rFonts w:ascii="Wingdings" w:hAnsi="Wingdings" w:hint="default"/>
+      </w:rPr>
+    </w:lvl>
+    <w:lvl w:ilvl="6" w:tplc="04090001" w:tentative="1">
+      <w:start w:val="1"/>
+      <w:numFmt w:val="bullet"/>
+      <w:lvlText w:val=""/>
+      <w:lvlJc w:val="left"/>
+      <w:pPr>
+        <w:ind w:left="5891" w:hanging="360"/>
+      </w:pPr>
+      <w:rPr>
+        <w:rFonts w:ascii="Symbol" w:hAnsi="Symbol" w:hint="default"/>
+      </w:rPr>
+    </w:lvl>
+    <w:lvl w:ilvl="7" w:tplc="04090003" w:tentative="1">
+      <w:start w:val="1"/>
+      <w:numFmt w:val="bullet"/>
+      <w:lvlText w:val="o"/>
+      <w:lvlJc w:val="left"/>
+      <w:pPr>
+        <w:ind w:left="6611" w:hanging="360"/>
+      </w:pPr>
+      <w:rPr>
+        <w:rFonts w:ascii="Courier New" w:hAnsi="Courier New" w:cs="Courier New" w:hint="default"/>
+      </w:rPr>
+    </w:lvl>
+    <w:lvl w:ilvl="8" w:tplc="04090005" w:tentative="1">
+      <w:start w:val="1"/>
+      <w:numFmt w:val="bullet"/>
+      <w:lvlText w:val=""/>
+      <w:lvlJc w:val="left"/>
+      <w:pPr>
+        <w:ind w:left="7331" w:hanging="360"/>
+      </w:pPr>
+      <w:rPr>
+        <w:rFonts w:ascii="Wingdings" w:hAnsi="Wingdings" w:hint="default"/>
+      </w:rPr>
+    </w:lvl>
+  </w:abstractNum>
+  <w:abstractNum w:abstractNumId="4" w15:restartNumberingAfterBreak="0">
+    <w:nsid w:val="1A1C62FF"/>
+    <w:multiLevelType w:val="hybridMultilevel"/>
+    <w:tmpl w:val="4858C06C"/>
+    <w:lvl w:ilvl="0" w:tplc="435CA61E">
+      <w:start w:val="1"/>
+      <w:numFmt w:val="bullet"/>
+      <w:lvlText w:val=""/>
+      <w:lvlJc w:val="left"/>
+      <w:pPr>
+        <w:ind w:left="2160" w:hanging="360"/>
+      </w:pPr>
+      <w:rPr>
+        <w:rFonts w:ascii="Symbol" w:hAnsi="Symbol" w:hint="default"/>
+      </w:rPr>
+    </w:lvl>
+    <w:lvl w:ilvl="1" w:tplc="04090003" w:tentative="1">
+      <w:start w:val="1"/>
+      <w:numFmt w:val="bullet"/>
+      <w:lvlText w:val="o"/>
+      <w:lvlJc w:val="left"/>
+      <w:pPr>
+        <w:ind w:left="1440" w:hanging="360"/>
+      </w:pPr>
+      <w:rPr>
+        <w:rFonts w:ascii="Courier New" w:hAnsi="Courier New" w:cs="Courier New" w:hint="default"/>
+      </w:rPr>
+    </w:lvl>
+    <w:lvl w:ilvl="2" w:tplc="04090005">
+      <w:start w:val="1"/>
+      <w:numFmt w:val="bullet"/>
+      <w:lvlText w:val=""/>
+      <w:lvlJc w:val="left"/>
+      <w:pPr>
+        <w:ind w:left="2160" w:hanging="360"/>
+      </w:pPr>
+      <w:rPr>
+        <w:rFonts w:ascii="Wingdings" w:hAnsi="Wingdings" w:hint="default"/>
+      </w:rPr>
+    </w:lvl>
+    <w:lvl w:ilvl="3" w:tplc="04090001" w:tentative="1">
+      <w:start w:val="1"/>
+      <w:numFmt w:val="bullet"/>
+      <w:lvlText w:val=""/>
+      <w:lvlJc w:val="left"/>
+      <w:pPr>
+        <w:ind w:left="2880" w:hanging="360"/>
+      </w:pPr>
+      <w:rPr>
+        <w:rFonts w:ascii="Symbol" w:hAnsi="Symbol" w:hint="default"/>
+      </w:rPr>
+    </w:lvl>
+    <w:lvl w:ilvl="4" w:tplc="04090003" w:tentative="1">
+      <w:start w:val="1"/>
+      <w:numFmt w:val="bullet"/>
+      <w:lvlText w:val="o"/>
+      <w:lvlJc w:val="left"/>
+      <w:pPr>
+        <w:ind w:left="3600" w:hanging="360"/>
+      </w:pPr>
+      <w:rPr>
+        <w:rFonts w:ascii="Courier New" w:hAnsi="Courier New" w:cs="Courier New" w:hint="default"/>
+      </w:rPr>
+    </w:lvl>
+    <w:lvl w:ilvl="5" w:tplc="04090005" w:tentative="1">
+      <w:start w:val="1"/>
+      <w:numFmt w:val="bullet"/>
+      <w:lvlText w:val=""/>
+      <w:lvlJc w:val="left"/>
+      <w:pPr>
+        <w:ind w:left="4320" w:hanging="360"/>
+      </w:pPr>
+      <w:rPr>
+        <w:rFonts w:ascii="Wingdings" w:hAnsi="Wingdings" w:hint="default"/>
+      </w:rPr>
+    </w:lvl>
+    <w:lvl w:ilvl="6" w:tplc="04090001" w:tentative="1">
+      <w:start w:val="1"/>
+      <w:numFmt w:val="bullet"/>
+      <w:lvlText w:val=""/>
+      <w:lvlJc w:val="left"/>
+      <w:pPr>
+        <w:ind w:left="5040" w:hanging="360"/>
+      </w:pPr>
+      <w:rPr>
+        <w:rFonts w:ascii="Symbol" w:hAnsi="Symbol" w:hint="default"/>
+      </w:rPr>
+    </w:lvl>
+    <w:lvl w:ilvl="7" w:tplc="04090003" w:tentative="1">
+      <w:start w:val="1"/>
+      <w:numFmt w:val="bullet"/>
+      <w:lvlText w:val="o"/>
+      <w:lvlJc w:val="left"/>
+      <w:pPr>
+        <w:ind w:left="5760" w:hanging="360"/>
+      </w:pPr>
+      <w:rPr>
+        <w:rFonts w:ascii="Courier New" w:hAnsi="Courier New" w:cs="Courier New" w:hint="default"/>
+      </w:rPr>
+    </w:lvl>
+    <w:lvl w:ilvl="8" w:tplc="04090005" w:tentative="1">
+      <w:start w:val="1"/>
+      <w:numFmt w:val="bullet"/>
+      <w:lvlText w:val=""/>
+      <w:lvlJc w:val="left"/>
+      <w:pPr>
+        <w:ind w:left="6480" w:hanging="360"/>
+      </w:pPr>
+      <w:rPr>
+        <w:rFonts w:ascii="Wingdings" w:hAnsi="Wingdings" w:hint="default"/>
+      </w:rPr>
+    </w:lvl>
+  </w:abstractNum>
+  <w:abstractNum w:abstractNumId="5" w15:restartNumberingAfterBreak="0">
     <w:nsid w:val="1C49612C"/>
     <w:multiLevelType w:val="multilevel"/>
     <w:tmpl w:val="65EECB34"/>
@@ -2460,7 +3935,7 @@
       </w:rPr>
     </w:lvl>
   </w:abstractNum>
-  <w:abstractNum w:abstractNumId="1" w15:restartNumberingAfterBreak="0">
+  <w:abstractNum w:abstractNumId="6" w15:restartNumberingAfterBreak="0">
     <w:nsid w:val="322C7037"/>
     <w:multiLevelType w:val="multilevel"/>
     <w:tmpl w:val="61E4D218"/>
@@ -2573,7 +4048,7 @@
       </w:rPr>
     </w:lvl>
   </w:abstractNum>
-  <w:abstractNum w:abstractNumId="2" w15:restartNumberingAfterBreak="0">
+  <w:abstractNum w:abstractNumId="7" w15:restartNumberingAfterBreak="0">
     <w:nsid w:val="5E4B228C"/>
     <w:multiLevelType w:val="hybridMultilevel"/>
     <w:tmpl w:val="6AEC3F5A"/>
@@ -2686,7 +4161,7 @@
       </w:rPr>
     </w:lvl>
   </w:abstractNum>
-  <w:abstractNum w:abstractNumId="3" w15:restartNumberingAfterBreak="0">
+  <w:abstractNum w:abstractNumId="8" w15:restartNumberingAfterBreak="0">
     <w:nsid w:val="6831691A"/>
     <w:multiLevelType w:val="hybridMultilevel"/>
     <w:tmpl w:val="2D16FE34"/>
@@ -2775,7 +4250,233 @@
       </w:pPr>
     </w:lvl>
   </w:abstractNum>
-  <w:abstractNum w:abstractNumId="4" w15:restartNumberingAfterBreak="0">
+  <w:abstractNum w:abstractNumId="9" w15:restartNumberingAfterBreak="0">
+    <w:nsid w:val="687511F9"/>
+    <w:multiLevelType w:val="hybridMultilevel"/>
+    <w:tmpl w:val="EA0674F4"/>
+    <w:lvl w:ilvl="0" w:tplc="435CA61E">
+      <w:start w:val="1"/>
+      <w:numFmt w:val="bullet"/>
+      <w:lvlText w:val=""/>
+      <w:lvlJc w:val="left"/>
+      <w:pPr>
+        <w:ind w:left="1571" w:hanging="360"/>
+      </w:pPr>
+      <w:rPr>
+        <w:rFonts w:ascii="Symbol" w:hAnsi="Symbol" w:hint="default"/>
+      </w:rPr>
+    </w:lvl>
+    <w:lvl w:ilvl="1" w:tplc="04090003" w:tentative="1">
+      <w:start w:val="1"/>
+      <w:numFmt w:val="bullet"/>
+      <w:lvlText w:val="o"/>
+      <w:lvlJc w:val="left"/>
+      <w:pPr>
+        <w:ind w:left="2291" w:hanging="360"/>
+      </w:pPr>
+      <w:rPr>
+        <w:rFonts w:ascii="Courier New" w:hAnsi="Courier New" w:cs="Courier New" w:hint="default"/>
+      </w:rPr>
+    </w:lvl>
+    <w:lvl w:ilvl="2" w:tplc="04090005" w:tentative="1">
+      <w:start w:val="1"/>
+      <w:numFmt w:val="bullet"/>
+      <w:lvlText w:val=""/>
+      <w:lvlJc w:val="left"/>
+      <w:pPr>
+        <w:ind w:left="3011" w:hanging="360"/>
+      </w:pPr>
+      <w:rPr>
+        <w:rFonts w:ascii="Wingdings" w:hAnsi="Wingdings" w:hint="default"/>
+      </w:rPr>
+    </w:lvl>
+    <w:lvl w:ilvl="3" w:tplc="04090001" w:tentative="1">
+      <w:start w:val="1"/>
+      <w:numFmt w:val="bullet"/>
+      <w:lvlText w:val=""/>
+      <w:lvlJc w:val="left"/>
+      <w:pPr>
+        <w:ind w:left="3731" w:hanging="360"/>
+      </w:pPr>
+      <w:rPr>
+        <w:rFonts w:ascii="Symbol" w:hAnsi="Symbol" w:hint="default"/>
+      </w:rPr>
+    </w:lvl>
+    <w:lvl w:ilvl="4" w:tplc="04090003" w:tentative="1">
+      <w:start w:val="1"/>
+      <w:numFmt w:val="bullet"/>
+      <w:lvlText w:val="o"/>
+      <w:lvlJc w:val="left"/>
+      <w:pPr>
+        <w:ind w:left="4451" w:hanging="360"/>
+      </w:pPr>
+      <w:rPr>
+        <w:rFonts w:ascii="Courier New" w:hAnsi="Courier New" w:cs="Courier New" w:hint="default"/>
+      </w:rPr>
+    </w:lvl>
+    <w:lvl w:ilvl="5" w:tplc="04090005" w:tentative="1">
+      <w:start w:val="1"/>
+      <w:numFmt w:val="bullet"/>
+      <w:lvlText w:val=""/>
+      <w:lvlJc w:val="left"/>
+      <w:pPr>
+        <w:ind w:left="5171" w:hanging="360"/>
+      </w:pPr>
+      <w:rPr>
+        <w:rFonts w:ascii="Wingdings" w:hAnsi="Wingdings" w:hint="default"/>
+      </w:rPr>
+    </w:lvl>
+    <w:lvl w:ilvl="6" w:tplc="04090001" w:tentative="1">
+      <w:start w:val="1"/>
+      <w:numFmt w:val="bullet"/>
+      <w:lvlText w:val=""/>
+      <w:lvlJc w:val="left"/>
+      <w:pPr>
+        <w:ind w:left="5891" w:hanging="360"/>
+      </w:pPr>
+      <w:rPr>
+        <w:rFonts w:ascii="Symbol" w:hAnsi="Symbol" w:hint="default"/>
+      </w:rPr>
+    </w:lvl>
+    <w:lvl w:ilvl="7" w:tplc="04090003" w:tentative="1">
+      <w:start w:val="1"/>
+      <w:numFmt w:val="bullet"/>
+      <w:lvlText w:val="o"/>
+      <w:lvlJc w:val="left"/>
+      <w:pPr>
+        <w:ind w:left="6611" w:hanging="360"/>
+      </w:pPr>
+      <w:rPr>
+        <w:rFonts w:ascii="Courier New" w:hAnsi="Courier New" w:cs="Courier New" w:hint="default"/>
+      </w:rPr>
+    </w:lvl>
+    <w:lvl w:ilvl="8" w:tplc="04090005" w:tentative="1">
+      <w:start w:val="1"/>
+      <w:numFmt w:val="bullet"/>
+      <w:lvlText w:val=""/>
+      <w:lvlJc w:val="left"/>
+      <w:pPr>
+        <w:ind w:left="7331" w:hanging="360"/>
+      </w:pPr>
+      <w:rPr>
+        <w:rFonts w:ascii="Wingdings" w:hAnsi="Wingdings" w:hint="default"/>
+      </w:rPr>
+    </w:lvl>
+  </w:abstractNum>
+  <w:abstractNum w:abstractNumId="10" w15:restartNumberingAfterBreak="0">
+    <w:nsid w:val="7B4C6BB6"/>
+    <w:multiLevelType w:val="hybridMultilevel"/>
+    <w:tmpl w:val="D62878A6"/>
+    <w:lvl w:ilvl="0" w:tplc="435CA61E">
+      <w:start w:val="1"/>
+      <w:numFmt w:val="bullet"/>
+      <w:lvlText w:val=""/>
+      <w:lvlJc w:val="left"/>
+      <w:pPr>
+        <w:ind w:left="1571" w:hanging="360"/>
+      </w:pPr>
+      <w:rPr>
+        <w:rFonts w:ascii="Symbol" w:hAnsi="Symbol" w:hint="default"/>
+      </w:rPr>
+    </w:lvl>
+    <w:lvl w:ilvl="1" w:tplc="04090003" w:tentative="1">
+      <w:start w:val="1"/>
+      <w:numFmt w:val="bullet"/>
+      <w:lvlText w:val="o"/>
+      <w:lvlJc w:val="left"/>
+      <w:pPr>
+        <w:ind w:left="2291" w:hanging="360"/>
+      </w:pPr>
+      <w:rPr>
+        <w:rFonts w:ascii="Courier New" w:hAnsi="Courier New" w:cs="Courier New" w:hint="default"/>
+      </w:rPr>
+    </w:lvl>
+    <w:lvl w:ilvl="2" w:tplc="04090005" w:tentative="1">
+      <w:start w:val="1"/>
+      <w:numFmt w:val="bullet"/>
+      <w:lvlText w:val=""/>
+      <w:lvlJc w:val="left"/>
+      <w:pPr>
+        <w:ind w:left="3011" w:hanging="360"/>
+      </w:pPr>
+      <w:rPr>
+        <w:rFonts w:ascii="Wingdings" w:hAnsi="Wingdings" w:hint="default"/>
+      </w:rPr>
+    </w:lvl>
+    <w:lvl w:ilvl="3" w:tplc="04090001" w:tentative="1">
+      <w:start w:val="1"/>
+      <w:numFmt w:val="bullet"/>
+      <w:lvlText w:val=""/>
+      <w:lvlJc w:val="left"/>
+      <w:pPr>
+        <w:ind w:left="3731" w:hanging="360"/>
+      </w:pPr>
+      <w:rPr>
+        <w:rFonts w:ascii="Symbol" w:hAnsi="Symbol" w:hint="default"/>
+      </w:rPr>
+    </w:lvl>
+    <w:lvl w:ilvl="4" w:tplc="04090003" w:tentative="1">
+      <w:start w:val="1"/>
+      <w:numFmt w:val="bullet"/>
+      <w:lvlText w:val="o"/>
+      <w:lvlJc w:val="left"/>
+      <w:pPr>
+        <w:ind w:left="4451" w:hanging="360"/>
+      </w:pPr>
+      <w:rPr>
+        <w:rFonts w:ascii="Courier New" w:hAnsi="Courier New" w:cs="Courier New" w:hint="default"/>
+      </w:rPr>
+    </w:lvl>
+    <w:lvl w:ilvl="5" w:tplc="04090005" w:tentative="1">
+      <w:start w:val="1"/>
+      <w:numFmt w:val="bullet"/>
+      <w:lvlText w:val=""/>
+      <w:lvlJc w:val="left"/>
+      <w:pPr>
+        <w:ind w:left="5171" w:hanging="360"/>
+      </w:pPr>
+      <w:rPr>
+        <w:rFonts w:ascii="Wingdings" w:hAnsi="Wingdings" w:hint="default"/>
+      </w:rPr>
+    </w:lvl>
+    <w:lvl w:ilvl="6" w:tplc="04090001" w:tentative="1">
+      <w:start w:val="1"/>
+      <w:numFmt w:val="bullet"/>
+      <w:lvlText w:val=""/>
+      <w:lvlJc w:val="left"/>
+      <w:pPr>
+        <w:ind w:left="5891" w:hanging="360"/>
+      </w:pPr>
+      <w:rPr>
+        <w:rFonts w:ascii="Symbol" w:hAnsi="Symbol" w:hint="default"/>
+      </w:rPr>
+    </w:lvl>
+    <w:lvl w:ilvl="7" w:tplc="04090003" w:tentative="1">
+      <w:start w:val="1"/>
+      <w:numFmt w:val="bullet"/>
+      <w:lvlText w:val="o"/>
+      <w:lvlJc w:val="left"/>
+      <w:pPr>
+        <w:ind w:left="6611" w:hanging="360"/>
+      </w:pPr>
+      <w:rPr>
+        <w:rFonts w:ascii="Courier New" w:hAnsi="Courier New" w:cs="Courier New" w:hint="default"/>
+      </w:rPr>
+    </w:lvl>
+    <w:lvl w:ilvl="8" w:tplc="04090005" w:tentative="1">
+      <w:start w:val="1"/>
+      <w:numFmt w:val="bullet"/>
+      <w:lvlText w:val=""/>
+      <w:lvlJc w:val="left"/>
+      <w:pPr>
+        <w:ind w:left="7331" w:hanging="360"/>
+      </w:pPr>
+      <w:rPr>
+        <w:rFonts w:ascii="Wingdings" w:hAnsi="Wingdings" w:hint="default"/>
+      </w:rPr>
+    </w:lvl>
+  </w:abstractNum>
+  <w:abstractNum w:abstractNumId="11" w15:restartNumberingAfterBreak="0">
     <w:nsid w:val="7C297569"/>
     <w:multiLevelType w:val="hybridMultilevel"/>
     <w:tmpl w:val="9BB62F38"/>
@@ -2889,19 +4590,40 @@
     </w:lvl>
   </w:abstractNum>
   <w:num w:numId="1" w16cid:durableId="581109636">
-    <w:abstractNumId w:val="0"/>
+    <w:abstractNumId w:val="5"/>
   </w:num>
   <w:num w:numId="2" w16cid:durableId="975717259">
+    <w:abstractNumId w:val="7"/>
+  </w:num>
+  <w:num w:numId="3" w16cid:durableId="1073622484">
+    <w:abstractNumId w:val="6"/>
+  </w:num>
+  <w:num w:numId="4" w16cid:durableId="1279021273">
+    <w:abstractNumId w:val="8"/>
+  </w:num>
+  <w:num w:numId="5" w16cid:durableId="2017223739">
+    <w:abstractNumId w:val="11"/>
+  </w:num>
+  <w:num w:numId="6" w16cid:durableId="689767507">
+    <w:abstractNumId w:val="4"/>
+  </w:num>
+  <w:num w:numId="7" w16cid:durableId="639043837">
+    <w:abstractNumId w:val="1"/>
+  </w:num>
+  <w:num w:numId="8" w16cid:durableId="807284815">
+    <w:abstractNumId w:val="3"/>
+  </w:num>
+  <w:num w:numId="9" w16cid:durableId="951669328">
     <w:abstractNumId w:val="2"/>
   </w:num>
-  <w:num w:numId="3" w16cid:durableId="1073622484">
-    <w:abstractNumId w:val="1"/>
+  <w:num w:numId="10" w16cid:durableId="198203113">
+    <w:abstractNumId w:val="9"/>
   </w:num>
-  <w:num w:numId="4" w16cid:durableId="1279021273">
-    <w:abstractNumId w:val="3"/>
+  <w:num w:numId="11" w16cid:durableId="679351573">
+    <w:abstractNumId w:val="10"/>
   </w:num>
-  <w:num w:numId="5" w16cid:durableId="2017223739">
-    <w:abstractNumId w:val="4"/>
+  <w:num w:numId="12" w16cid:durableId="592471370">
+    <w:abstractNumId w:val="0"/>
   </w:num>
 </w:numbering>
 </file>

</xml_diff>

<commit_message>
+ them non functional req
</commit_message>
<xml_diff>
--- a/Group03_spectification.docx
+++ b/Group03_spectification.docx
@@ -1701,6 +1701,86 @@
           </w:p>
         </w:tc>
       </w:tr>
+      <w:tr>
+        <w:trPr>
+          <w:trHeight w:val="375"/>
+        </w:trPr>
+        <w:tc>
+          <w:tcPr>
+            <w:tcW w:w="1492" w:type="dxa"/>
+            <w:tcBorders>
+              <w:top w:val="single" w:sz="4" w:space="0" w:color="auto"/>
+              <w:left w:val="single" w:sz="4" w:space="0" w:color="auto"/>
+              <w:bottom w:val="single" w:sz="4" w:space="0" w:color="auto"/>
+              <w:right w:val="single" w:sz="4" w:space="0" w:color="auto"/>
+            </w:tcBorders>
+            <w:noWrap/>
+            <w:vAlign w:val="bottom"/>
+          </w:tcPr>
+          <w:p>
+            <w:pPr>
+              <w:spacing w:line="240" w:lineRule="auto"/>
+              <w:rPr>
+                <w:rFonts w:ascii="Times New Roman" w:eastAsia="Times New Roman" w:hAnsi="Times New Roman" w:cs="Times New Roman"/>
+                <w:color w:val="000000"/>
+                <w:sz w:val="28"/>
+                <w:szCs w:val="28"/>
+                <w:lang w:val="en-US" w:eastAsia="en-US"/>
+              </w:rPr>
+            </w:pPr>
+          </w:p>
+        </w:tc>
+        <w:tc>
+          <w:tcPr>
+            <w:tcW w:w="1103" w:type="dxa"/>
+            <w:tcBorders>
+              <w:top w:val="single" w:sz="4" w:space="0" w:color="auto"/>
+              <w:left w:val="nil"/>
+              <w:bottom w:val="single" w:sz="4" w:space="0" w:color="auto"/>
+              <w:right w:val="single" w:sz="4" w:space="0" w:color="auto"/>
+            </w:tcBorders>
+            <w:noWrap/>
+            <w:vAlign w:val="bottom"/>
+          </w:tcPr>
+          <w:p>
+            <w:pPr>
+              <w:spacing w:line="240" w:lineRule="auto"/>
+              <w:rPr>
+                <w:rFonts w:ascii="Times New Roman" w:eastAsia="Times New Roman" w:hAnsi="Times New Roman" w:cs="Times New Roman"/>
+                <w:color w:val="000000"/>
+                <w:sz w:val="28"/>
+                <w:szCs w:val="28"/>
+                <w:lang w:val="en-US" w:eastAsia="en-US"/>
+              </w:rPr>
+            </w:pPr>
+          </w:p>
+        </w:tc>
+        <w:tc>
+          <w:tcPr>
+            <w:tcW w:w="6047" w:type="dxa"/>
+            <w:tcBorders>
+              <w:top w:val="single" w:sz="4" w:space="0" w:color="auto"/>
+              <w:left w:val="nil"/>
+              <w:bottom w:val="single" w:sz="4" w:space="0" w:color="auto"/>
+              <w:right w:val="single" w:sz="4" w:space="0" w:color="auto"/>
+            </w:tcBorders>
+            <w:noWrap/>
+            <w:vAlign w:val="bottom"/>
+          </w:tcPr>
+          <w:p>
+            <w:pPr>
+              <w:spacing w:line="240" w:lineRule="auto"/>
+              <w:rPr>
+                <w:rFonts w:ascii="Times New Roman" w:eastAsia="Times New Roman" w:hAnsi="Times New Roman" w:cs="Times New Roman"/>
+                <w:color w:val="000000"/>
+                <w:sz w:val="28"/>
+                <w:szCs w:val="28"/>
+                <w:lang w:val="en-US" w:eastAsia="en-US"/>
+              </w:rPr>
+            </w:pPr>
+          </w:p>
+        </w:tc>
+      </w:tr>
     </w:tbl>
     <w:p>
       <w:pPr>
@@ -1938,14 +2018,18 @@
         <w:jc w:val="center"/>
         <w:rPr>
           <w:rFonts w:asciiTheme="majorHAnsi" w:hAnsiTheme="majorHAnsi" w:cstheme="majorHAnsi"/>
-          <w:sz w:val="28"/>
-          <w:szCs w:val="28"/>
-          <w:lang w:val="en-US"/>
-        </w:rPr>
-      </w:pPr>
-      <w:r>
-        <w:rPr>
-          <w:rFonts w:asciiTheme="majorHAnsi" w:hAnsiTheme="majorHAnsi" w:cstheme="majorHAnsi"/>
+          <w:b/>
+          <w:bCs/>
+          <w:sz w:val="28"/>
+          <w:szCs w:val="28"/>
+          <w:lang w:val="en-US"/>
+        </w:rPr>
+      </w:pPr>
+      <w:r>
+        <w:rPr>
+          <w:rFonts w:asciiTheme="majorHAnsi" w:hAnsiTheme="majorHAnsi" w:cstheme="majorHAnsi"/>
+          <w:b/>
+          <w:bCs/>
           <w:sz w:val="28"/>
           <w:szCs w:val="28"/>
           <w:lang w:val="en-US"/>
@@ -3126,7 +3210,7 @@
           <w:szCs w:val="28"/>
           <w:lang w:val="en-US"/>
         </w:rPr>
-        <w:t xml:space="preserve"> There is four status of it(Pending is the default status when customers is paying, Paid if customer paid successfully, failed if online method have some error while paying, refunded if customer want to refund). Payment status will be updated automatically by the system.</w:t>
+        <w:t xml:space="preserve"> </w:t>
       </w:r>
     </w:p>
     <w:p>
@@ -3152,25 +3236,70 @@
           <w:szCs w:val="28"/>
           <w:lang w:val="en-US"/>
         </w:rPr>
-        <w:t>The cashier will have to input an interger from 0-2 for payment method include 0(pay with cash), 1(pay with credit card), 2(o</w:t>
-      </w:r>
-      <w:r>
-        <w:rPr>
-          <w:rFonts w:asciiTheme="majorHAnsi" w:hAnsiTheme="majorHAnsi" w:cstheme="majorHAnsi"/>
-          <w:sz w:val="28"/>
-          <w:szCs w:val="28"/>
-          <w:lang w:val="en-US"/>
-        </w:rPr>
-        <w:t>nline method</w:t>
-      </w:r>
-      <w:r>
-        <w:rPr>
-          <w:rFonts w:asciiTheme="majorHAnsi" w:hAnsiTheme="majorHAnsi" w:cstheme="majorHAnsi"/>
-          <w:sz w:val="28"/>
-          <w:szCs w:val="28"/>
-          <w:lang w:val="en-US"/>
-        </w:rPr>
-        <w:t>).</w:t>
+        <w:t xml:space="preserve">There is four status of </w:t>
+      </w:r>
+      <w:r>
+        <w:rPr>
+          <w:rFonts w:asciiTheme="majorHAnsi" w:hAnsiTheme="majorHAnsi" w:cstheme="majorHAnsi"/>
+          <w:sz w:val="28"/>
+          <w:szCs w:val="28"/>
+          <w:lang w:val="en-US"/>
+        </w:rPr>
+        <w:t xml:space="preserve">payment </w:t>
+      </w:r>
+      <w:r>
+        <w:rPr>
+          <w:rFonts w:asciiTheme="majorHAnsi" w:hAnsiTheme="majorHAnsi" w:cstheme="majorHAnsi"/>
+          <w:sz w:val="28"/>
+          <w:szCs w:val="28"/>
+          <w:lang w:val="en-US"/>
+        </w:rPr>
+        <w:t>(Pending is the default status when customers is paying, Paid if customer paid successfully, failed if online method have some error while paying, refunded if customer want to refund).</w:t>
+      </w:r>
+      <w:r>
+        <w:rPr>
+          <w:rFonts w:asciiTheme="majorHAnsi" w:hAnsiTheme="majorHAnsi" w:cstheme="majorHAnsi"/>
+          <w:sz w:val="28"/>
+          <w:szCs w:val="28"/>
+          <w:lang w:val="en-US"/>
+        </w:rPr>
+        <w:t>Refunded status will need cashier to request.Other</w:t>
+      </w:r>
+      <w:r>
+        <w:rPr>
+          <w:rFonts w:asciiTheme="majorHAnsi" w:hAnsiTheme="majorHAnsi" w:cstheme="majorHAnsi"/>
+          <w:sz w:val="28"/>
+          <w:szCs w:val="28"/>
+          <w:lang w:val="en-US"/>
+        </w:rPr>
+        <w:t xml:space="preserve"> </w:t>
+      </w:r>
+      <w:r>
+        <w:rPr>
+          <w:rFonts w:asciiTheme="majorHAnsi" w:hAnsiTheme="majorHAnsi" w:cstheme="majorHAnsi"/>
+          <w:sz w:val="28"/>
+          <w:szCs w:val="28"/>
+          <w:lang w:val="en-US"/>
+        </w:rPr>
+        <w:t>p</w:t>
+      </w:r>
+      <w:r>
+        <w:rPr>
+          <w:rFonts w:asciiTheme="majorHAnsi" w:hAnsiTheme="majorHAnsi" w:cstheme="majorHAnsi"/>
+          <w:sz w:val="28"/>
+          <w:szCs w:val="28"/>
+          <w:lang w:val="en-US"/>
+        </w:rPr>
+        <w:t>ayment status will be updated automatically by the system</w:t>
+      </w:r>
+      <w:r>
+        <w:rPr>
+          <w:rFonts w:asciiTheme="majorHAnsi" w:hAnsiTheme="majorHAnsi" w:cstheme="majorHAnsi"/>
+          <w:sz w:val="28"/>
+          <w:szCs w:val="28"/>
+          <w:lang w:val="en-US"/>
+        </w:rPr>
+        <w:t>.</w:t>
       </w:r>
     </w:p>
     <w:p>
@@ -3301,7 +3430,25 @@
           <w:szCs w:val="28"/>
           <w:lang w:val="en-US"/>
         </w:rPr>
-        <w:t>Manager can add new dish to menu</w:t>
+        <w:t>Manager can</w:t>
+      </w:r>
+      <w:r>
+        <w:rPr>
+          <w:rFonts w:asciiTheme="majorHAnsi" w:hAnsiTheme="majorHAnsi" w:cstheme="majorHAnsi"/>
+          <w:sz w:val="28"/>
+          <w:szCs w:val="28"/>
+          <w:lang w:val="en-US"/>
+        </w:rPr>
+        <w:t xml:space="preserve"> view a detail menu and</w:t>
+      </w:r>
+      <w:r>
+        <w:rPr>
+          <w:rFonts w:asciiTheme="majorHAnsi" w:hAnsiTheme="majorHAnsi" w:cstheme="majorHAnsi"/>
+          <w:sz w:val="28"/>
+          <w:szCs w:val="28"/>
+          <w:lang w:val="en-US"/>
+        </w:rPr>
+        <w:t xml:space="preserve"> add new dish to menu</w:t>
       </w:r>
     </w:p>
     <w:p>
@@ -3367,16 +3514,695 @@
     </w:p>
     <w:p>
       <w:pPr>
-        <w:spacing w:after="120" w:line="360" w:lineRule="auto"/>
-        <w:ind w:firstLine="851"/>
-        <w:jc w:val="both"/>
-        <w:rPr>
-          <w:rFonts w:asciiTheme="majorHAnsi" w:hAnsiTheme="majorHAnsi" w:cstheme="majorHAnsi"/>
-          <w:sz w:val="28"/>
-          <w:szCs w:val="28"/>
-          <w:lang w:val="en-US"/>
-        </w:rPr>
-      </w:pPr>
+        <w:pStyle w:val="ListParagraph"/>
+        <w:spacing w:after="120" w:line="360" w:lineRule="auto"/>
+        <w:ind w:left="0" w:firstLine="851"/>
+        <w:jc w:val="both"/>
+        <w:rPr>
+          <w:rFonts w:asciiTheme="majorHAnsi" w:hAnsiTheme="majorHAnsi" w:cstheme="majorHAnsi"/>
+          <w:sz w:val="28"/>
+          <w:szCs w:val="28"/>
+          <w:lang w:val="en-US"/>
+        </w:rPr>
+      </w:pPr>
+    </w:p>
+    <w:p>
+      <w:pPr>
+        <w:pStyle w:val="ListParagraph"/>
+        <w:spacing w:after="120" w:line="360" w:lineRule="auto"/>
+        <w:ind w:left="0" w:firstLine="851"/>
+        <w:jc w:val="both"/>
+        <w:rPr>
+          <w:rFonts w:asciiTheme="majorHAnsi" w:hAnsiTheme="majorHAnsi" w:cstheme="majorHAnsi"/>
+          <w:sz w:val="28"/>
+          <w:szCs w:val="28"/>
+          <w:lang w:val="en-US"/>
+        </w:rPr>
+      </w:pPr>
+    </w:p>
+    <w:p>
+      <w:pPr>
+        <w:pStyle w:val="ListParagraph"/>
+        <w:spacing w:after="120" w:line="360" w:lineRule="auto"/>
+        <w:ind w:left="0" w:firstLine="851"/>
+        <w:jc w:val="both"/>
+        <w:rPr>
+          <w:rFonts w:asciiTheme="majorHAnsi" w:hAnsiTheme="majorHAnsi" w:cstheme="majorHAnsi"/>
+          <w:sz w:val="28"/>
+          <w:szCs w:val="28"/>
+          <w:lang w:val="en-US"/>
+        </w:rPr>
+      </w:pPr>
+    </w:p>
+    <w:p>
+      <w:pPr>
+        <w:pStyle w:val="ListParagraph"/>
+        <w:spacing w:after="120" w:line="360" w:lineRule="auto"/>
+        <w:ind w:left="0" w:firstLine="851"/>
+        <w:jc w:val="both"/>
+        <w:rPr>
+          <w:rFonts w:asciiTheme="majorHAnsi" w:hAnsiTheme="majorHAnsi" w:cstheme="majorHAnsi"/>
+          <w:sz w:val="28"/>
+          <w:szCs w:val="28"/>
+          <w:lang w:val="en-US"/>
+        </w:rPr>
+      </w:pPr>
+    </w:p>
+    <w:p>
+      <w:pPr>
+        <w:pStyle w:val="ListParagraph"/>
+        <w:spacing w:after="120" w:line="360" w:lineRule="auto"/>
+        <w:ind w:left="0" w:firstLine="851"/>
+        <w:jc w:val="both"/>
+        <w:rPr>
+          <w:rFonts w:asciiTheme="majorHAnsi" w:hAnsiTheme="majorHAnsi" w:cstheme="majorHAnsi"/>
+          <w:sz w:val="28"/>
+          <w:szCs w:val="28"/>
+          <w:lang w:val="en-US"/>
+        </w:rPr>
+      </w:pPr>
+    </w:p>
+    <w:p>
+      <w:pPr>
+        <w:pStyle w:val="ListParagraph"/>
+        <w:spacing w:after="120" w:line="360" w:lineRule="auto"/>
+        <w:ind w:left="0" w:firstLine="851"/>
+        <w:jc w:val="both"/>
+        <w:rPr>
+          <w:rFonts w:asciiTheme="majorHAnsi" w:hAnsiTheme="majorHAnsi" w:cstheme="majorHAnsi"/>
+          <w:sz w:val="28"/>
+          <w:szCs w:val="28"/>
+          <w:lang w:val="en-US"/>
+        </w:rPr>
+      </w:pPr>
+    </w:p>
+    <w:p>
+      <w:pPr>
+        <w:pStyle w:val="ListParagraph"/>
+        <w:spacing w:after="120" w:line="360" w:lineRule="auto"/>
+        <w:ind w:left="0" w:firstLine="851"/>
+        <w:jc w:val="both"/>
+        <w:rPr>
+          <w:rFonts w:asciiTheme="majorHAnsi" w:hAnsiTheme="majorHAnsi" w:cstheme="majorHAnsi"/>
+          <w:sz w:val="28"/>
+          <w:szCs w:val="28"/>
+          <w:lang w:val="en-US"/>
+        </w:rPr>
+      </w:pPr>
+    </w:p>
+    <w:p>
+      <w:pPr>
+        <w:pStyle w:val="ListParagraph"/>
+        <w:spacing w:after="120" w:line="360" w:lineRule="auto"/>
+        <w:ind w:left="0" w:firstLine="851"/>
+        <w:jc w:val="both"/>
+        <w:rPr>
+          <w:rFonts w:asciiTheme="majorHAnsi" w:hAnsiTheme="majorHAnsi" w:cstheme="majorHAnsi"/>
+          <w:sz w:val="28"/>
+          <w:szCs w:val="28"/>
+          <w:lang w:val="en-US"/>
+        </w:rPr>
+      </w:pPr>
+    </w:p>
+    <w:p>
+      <w:pPr>
+        <w:pStyle w:val="ListParagraph"/>
+        <w:spacing w:after="120" w:line="360" w:lineRule="auto"/>
+        <w:ind w:left="0" w:firstLine="851"/>
+        <w:jc w:val="both"/>
+        <w:rPr>
+          <w:rFonts w:asciiTheme="majorHAnsi" w:hAnsiTheme="majorHAnsi" w:cstheme="majorHAnsi"/>
+          <w:sz w:val="28"/>
+          <w:szCs w:val="28"/>
+          <w:lang w:val="en-US"/>
+        </w:rPr>
+      </w:pPr>
+    </w:p>
+    <w:p>
+      <w:pPr>
+        <w:pStyle w:val="ListParagraph"/>
+        <w:spacing w:after="120" w:line="360" w:lineRule="auto"/>
+        <w:ind w:left="0" w:firstLine="851"/>
+        <w:jc w:val="both"/>
+        <w:rPr>
+          <w:rFonts w:asciiTheme="majorHAnsi" w:hAnsiTheme="majorHAnsi" w:cstheme="majorHAnsi"/>
+          <w:sz w:val="28"/>
+          <w:szCs w:val="28"/>
+          <w:lang w:val="en-US"/>
+        </w:rPr>
+      </w:pPr>
+    </w:p>
+    <w:p>
+      <w:pPr>
+        <w:pStyle w:val="ListParagraph"/>
+        <w:spacing w:after="120" w:line="360" w:lineRule="auto"/>
+        <w:ind w:left="0" w:firstLine="851"/>
+        <w:jc w:val="both"/>
+        <w:rPr>
+          <w:rFonts w:asciiTheme="majorHAnsi" w:hAnsiTheme="majorHAnsi" w:cstheme="majorHAnsi"/>
+          <w:sz w:val="28"/>
+          <w:szCs w:val="28"/>
+          <w:lang w:val="en-US"/>
+        </w:rPr>
+      </w:pPr>
+    </w:p>
+    <w:p>
+      <w:pPr>
+        <w:pStyle w:val="ListParagraph"/>
+        <w:spacing w:after="120" w:line="360" w:lineRule="auto"/>
+        <w:ind w:left="0" w:firstLine="851"/>
+        <w:jc w:val="both"/>
+        <w:rPr>
+          <w:rFonts w:asciiTheme="majorHAnsi" w:hAnsiTheme="majorHAnsi" w:cstheme="majorHAnsi"/>
+          <w:sz w:val="28"/>
+          <w:szCs w:val="28"/>
+          <w:lang w:val="en-US"/>
+        </w:rPr>
+      </w:pPr>
+    </w:p>
+    <w:p>
+      <w:pPr>
+        <w:pStyle w:val="ListParagraph"/>
+        <w:spacing w:after="120" w:line="360" w:lineRule="auto"/>
+        <w:ind w:left="0" w:firstLine="851"/>
+        <w:jc w:val="both"/>
+        <w:rPr>
+          <w:rFonts w:asciiTheme="majorHAnsi" w:hAnsiTheme="majorHAnsi" w:cstheme="majorHAnsi"/>
+          <w:sz w:val="28"/>
+          <w:szCs w:val="28"/>
+          <w:lang w:val="en-US"/>
+        </w:rPr>
+      </w:pPr>
+    </w:p>
+    <w:p>
+      <w:pPr>
+        <w:pStyle w:val="ListParagraph"/>
+        <w:spacing w:after="120" w:line="360" w:lineRule="auto"/>
+        <w:ind w:left="0" w:firstLine="851"/>
+        <w:jc w:val="both"/>
+        <w:rPr>
+          <w:rFonts w:asciiTheme="majorHAnsi" w:hAnsiTheme="majorHAnsi" w:cstheme="majorHAnsi"/>
+          <w:sz w:val="28"/>
+          <w:szCs w:val="28"/>
+          <w:lang w:val="en-US"/>
+        </w:rPr>
+      </w:pPr>
+    </w:p>
+    <w:p>
+      <w:pPr>
+        <w:pStyle w:val="ListParagraph"/>
+        <w:spacing w:after="120" w:line="360" w:lineRule="auto"/>
+        <w:ind w:left="0" w:firstLine="851"/>
+        <w:jc w:val="both"/>
+        <w:rPr>
+          <w:rFonts w:asciiTheme="majorHAnsi" w:hAnsiTheme="majorHAnsi" w:cstheme="majorHAnsi"/>
+          <w:sz w:val="28"/>
+          <w:szCs w:val="28"/>
+          <w:lang w:val="en-US"/>
+        </w:rPr>
+      </w:pPr>
+    </w:p>
+    <w:p>
+      <w:pPr>
+        <w:pStyle w:val="ListParagraph"/>
+        <w:spacing w:after="120" w:line="360" w:lineRule="auto"/>
+        <w:ind w:left="0" w:firstLine="851"/>
+        <w:jc w:val="both"/>
+        <w:rPr>
+          <w:rFonts w:asciiTheme="majorHAnsi" w:hAnsiTheme="majorHAnsi" w:cstheme="majorHAnsi"/>
+          <w:sz w:val="28"/>
+          <w:szCs w:val="28"/>
+          <w:lang w:val="en-US"/>
+        </w:rPr>
+      </w:pPr>
+    </w:p>
+    <w:p>
+      <w:pPr>
+        <w:pStyle w:val="ListParagraph"/>
+        <w:spacing w:after="120" w:line="360" w:lineRule="auto"/>
+        <w:ind w:left="0" w:firstLine="851"/>
+        <w:jc w:val="both"/>
+        <w:rPr>
+          <w:rFonts w:asciiTheme="majorHAnsi" w:hAnsiTheme="majorHAnsi" w:cstheme="majorHAnsi"/>
+          <w:sz w:val="28"/>
+          <w:szCs w:val="28"/>
+          <w:lang w:val="en-US"/>
+        </w:rPr>
+      </w:pPr>
+    </w:p>
+    <w:p>
+      <w:pPr>
+        <w:pStyle w:val="ListParagraph"/>
+        <w:spacing w:after="120" w:line="360" w:lineRule="auto"/>
+        <w:ind w:left="0" w:firstLine="851"/>
+        <w:jc w:val="both"/>
+        <w:rPr>
+          <w:rFonts w:asciiTheme="majorHAnsi" w:hAnsiTheme="majorHAnsi" w:cstheme="majorHAnsi"/>
+          <w:sz w:val="28"/>
+          <w:szCs w:val="28"/>
+          <w:lang w:val="en-US"/>
+        </w:rPr>
+      </w:pPr>
+    </w:p>
+    <w:p>
+      <w:pPr>
+        <w:pStyle w:val="ListParagraph"/>
+        <w:spacing w:after="120" w:line="360" w:lineRule="auto"/>
+        <w:ind w:left="0" w:firstLine="851"/>
+        <w:jc w:val="both"/>
+        <w:rPr>
+          <w:rFonts w:asciiTheme="majorHAnsi" w:hAnsiTheme="majorHAnsi" w:cstheme="majorHAnsi"/>
+          <w:sz w:val="28"/>
+          <w:szCs w:val="28"/>
+          <w:lang w:val="en-US"/>
+        </w:rPr>
+      </w:pPr>
+    </w:p>
+    <w:p>
+      <w:pPr>
+        <w:pStyle w:val="ListParagraph"/>
+        <w:spacing w:after="120" w:line="360" w:lineRule="auto"/>
+        <w:ind w:left="0" w:firstLine="851"/>
+        <w:jc w:val="both"/>
+        <w:rPr>
+          <w:rFonts w:asciiTheme="majorHAnsi" w:hAnsiTheme="majorHAnsi" w:cstheme="majorHAnsi"/>
+          <w:sz w:val="28"/>
+          <w:szCs w:val="28"/>
+          <w:lang w:val="en-US"/>
+        </w:rPr>
+      </w:pPr>
+    </w:p>
+    <w:p>
+      <w:pPr>
+        <w:pStyle w:val="ListParagraph"/>
+        <w:spacing w:after="120" w:line="360" w:lineRule="auto"/>
+        <w:ind w:left="0" w:firstLine="851"/>
+        <w:jc w:val="both"/>
+        <w:rPr>
+          <w:rFonts w:asciiTheme="majorHAnsi" w:hAnsiTheme="majorHAnsi" w:cstheme="majorHAnsi"/>
+          <w:sz w:val="28"/>
+          <w:szCs w:val="28"/>
+          <w:lang w:val="en-US"/>
+        </w:rPr>
+      </w:pPr>
+    </w:p>
+    <w:p>
+      <w:pPr>
+        <w:pStyle w:val="ListParagraph"/>
+        <w:spacing w:after="120" w:line="360" w:lineRule="auto"/>
+        <w:ind w:left="0" w:firstLine="851"/>
+        <w:jc w:val="both"/>
+        <w:rPr>
+          <w:rFonts w:asciiTheme="majorHAnsi" w:hAnsiTheme="majorHAnsi" w:cstheme="majorHAnsi"/>
+          <w:sz w:val="28"/>
+          <w:szCs w:val="28"/>
+          <w:lang w:val="en-US"/>
+        </w:rPr>
+      </w:pPr>
+    </w:p>
+    <w:p>
+      <w:pPr>
+        <w:pStyle w:val="ListParagraph"/>
+        <w:spacing w:after="120" w:line="360" w:lineRule="auto"/>
+        <w:ind w:left="0" w:firstLine="851"/>
+        <w:jc w:val="center"/>
+        <w:rPr>
+          <w:rFonts w:asciiTheme="majorHAnsi" w:hAnsiTheme="majorHAnsi" w:cstheme="majorHAnsi"/>
+          <w:b/>
+          <w:bCs/>
+          <w:sz w:val="28"/>
+          <w:szCs w:val="28"/>
+          <w:lang w:val="en-US"/>
+        </w:rPr>
+      </w:pPr>
+      <w:r>
+        <w:rPr>
+          <w:rFonts w:asciiTheme="majorHAnsi" w:hAnsiTheme="majorHAnsi" w:cstheme="majorHAnsi"/>
+          <w:b/>
+          <w:bCs/>
+          <w:sz w:val="28"/>
+          <w:szCs w:val="28"/>
+          <w:lang w:val="en-US"/>
+        </w:rPr>
+        <w:lastRenderedPageBreak/>
+        <w:t>II.NON FUNCTIONAL REQUIREMENTS</w:t>
+      </w:r>
+    </w:p>
+    <w:p>
+      <w:pPr>
+        <w:pStyle w:val="ListParagraph"/>
+        <w:spacing w:after="120" w:line="360" w:lineRule="auto"/>
+        <w:ind w:left="0" w:firstLine="851"/>
+        <w:jc w:val="both"/>
+        <w:rPr>
+          <w:rFonts w:asciiTheme="majorHAnsi" w:hAnsiTheme="majorHAnsi" w:cstheme="majorHAnsi"/>
+          <w:b/>
+          <w:bCs/>
+          <w:sz w:val="28"/>
+          <w:szCs w:val="28"/>
+          <w:lang w:val="en-US"/>
+        </w:rPr>
+      </w:pPr>
+      <w:r>
+        <w:rPr>
+          <w:rFonts w:asciiTheme="majorHAnsi" w:hAnsiTheme="majorHAnsi" w:cstheme="majorHAnsi"/>
+          <w:b/>
+          <w:bCs/>
+          <w:sz w:val="28"/>
+          <w:szCs w:val="28"/>
+          <w:lang w:val="en-US"/>
+        </w:rPr>
+        <w:t>Usability</w:t>
+      </w:r>
+    </w:p>
+    <w:p>
+      <w:pPr>
+        <w:pStyle w:val="ListParagraph"/>
+        <w:spacing w:after="120" w:line="360" w:lineRule="auto"/>
+        <w:ind w:left="0" w:firstLine="851"/>
+        <w:jc w:val="both"/>
+        <w:rPr>
+          <w:rFonts w:asciiTheme="majorHAnsi" w:hAnsiTheme="majorHAnsi" w:cstheme="majorHAnsi"/>
+          <w:sz w:val="28"/>
+          <w:szCs w:val="28"/>
+          <w:lang w:val="en-US"/>
+        </w:rPr>
+      </w:pPr>
+      <w:r>
+        <w:rPr>
+          <w:rFonts w:asciiTheme="majorHAnsi" w:hAnsiTheme="majorHAnsi" w:cstheme="majorHAnsi"/>
+          <w:sz w:val="28"/>
+          <w:szCs w:val="28"/>
+          <w:lang w:val="en-US"/>
+        </w:rPr>
+        <w:t>Restaurant staff should be able to use all the system functions after four hours of training. After this training, the average number of errors made by experienced users shall not exceed three per 5 minutes of system use.</w:t>
+      </w:r>
+    </w:p>
+    <w:p>
+      <w:pPr>
+        <w:pStyle w:val="ListParagraph"/>
+        <w:spacing w:after="120" w:line="360" w:lineRule="auto"/>
+        <w:ind w:left="0" w:firstLine="851"/>
+        <w:jc w:val="both"/>
+        <w:rPr>
+          <w:rFonts w:asciiTheme="majorHAnsi" w:hAnsiTheme="majorHAnsi" w:cstheme="majorHAnsi"/>
+          <w:sz w:val="28"/>
+          <w:szCs w:val="28"/>
+          <w:lang w:val="en-US"/>
+        </w:rPr>
+      </w:pPr>
+      <w:r>
+        <w:rPr>
+          <w:rFonts w:asciiTheme="majorHAnsi" w:hAnsiTheme="majorHAnsi" w:cstheme="majorHAnsi"/>
+          <w:sz w:val="28"/>
+          <w:szCs w:val="28"/>
+          <w:lang w:val="vi"/>
+        </w:rPr>
+        <w:t>The system shall display the menu in a clear and readable format, including dish name, price, and description.</w:t>
+      </w:r>
+      <w:r>
+        <w:rPr>
+          <w:rFonts w:asciiTheme="majorHAnsi" w:hAnsiTheme="majorHAnsi" w:cstheme="majorHAnsi"/>
+          <w:sz w:val="28"/>
+          <w:szCs w:val="28"/>
+          <w:lang w:val="en-US"/>
+        </w:rPr>
+        <w:t xml:space="preserve"> Every customer must not order wrong dish more than 2 dishes.</w:t>
+      </w:r>
+    </w:p>
+    <w:p>
+      <w:pPr>
+        <w:pStyle w:val="ListParagraph"/>
+        <w:spacing w:after="120" w:line="360" w:lineRule="auto"/>
+        <w:ind w:left="0" w:firstLine="851"/>
+        <w:jc w:val="both"/>
+        <w:rPr>
+          <w:rFonts w:asciiTheme="majorHAnsi" w:hAnsiTheme="majorHAnsi" w:cstheme="majorHAnsi"/>
+          <w:b/>
+          <w:bCs/>
+          <w:sz w:val="28"/>
+          <w:szCs w:val="28"/>
+          <w:lang w:val="en-US"/>
+        </w:rPr>
+      </w:pPr>
+      <w:r>
+        <w:rPr>
+          <w:rFonts w:asciiTheme="majorHAnsi" w:hAnsiTheme="majorHAnsi" w:cstheme="majorHAnsi"/>
+          <w:b/>
+          <w:bCs/>
+          <w:sz w:val="28"/>
+          <w:szCs w:val="28"/>
+          <w:lang w:val="en-US"/>
+        </w:rPr>
+        <w:t>Reliability</w:t>
+      </w:r>
+    </w:p>
+    <w:p>
+      <w:pPr>
+        <w:pStyle w:val="ListParagraph"/>
+        <w:spacing w:after="120" w:line="360" w:lineRule="auto"/>
+        <w:ind w:left="0" w:firstLine="851"/>
+        <w:jc w:val="both"/>
+        <w:rPr>
+          <w:rFonts w:ascii="Arial" w:eastAsia="Arial" w:hAnsi="Arial" w:cs="Arial"/>
+          <w:kern w:val="0"/>
+          <w:sz w:val="22"/>
+          <w:szCs w:val="22"/>
+          <w:lang w:val="en-US" w:eastAsia="zh-CN"/>
+          <w14:ligatures w14:val="none"/>
+        </w:rPr>
+      </w:pPr>
+      <w:r>
+        <w:rPr>
+          <w:rFonts w:asciiTheme="majorHAnsi" w:hAnsiTheme="majorHAnsi" w:cstheme="majorHAnsi"/>
+          <w:sz w:val="28"/>
+          <w:szCs w:val="28"/>
+          <w:lang w:val="vi"/>
+        </w:rPr>
+        <w:t xml:space="preserve">During normal operation, the system shall not generate more than </w:t>
+      </w:r>
+      <w:r>
+        <w:rPr>
+          <w:rFonts w:asciiTheme="majorHAnsi" w:hAnsiTheme="majorHAnsi" w:cstheme="majorHAnsi"/>
+          <w:b/>
+          <w:bCs/>
+          <w:sz w:val="28"/>
+          <w:szCs w:val="28"/>
+          <w:lang w:val="vi"/>
+        </w:rPr>
+        <w:t>1 system error per 5 hours of use</w:t>
+      </w:r>
+      <w:r>
+        <w:rPr>
+          <w:rFonts w:asciiTheme="majorHAnsi" w:hAnsiTheme="majorHAnsi" w:cstheme="majorHAnsi"/>
+          <w:sz w:val="28"/>
+          <w:szCs w:val="28"/>
+          <w:lang w:val="vi"/>
+        </w:rPr>
+        <w:t>.</w:t>
+      </w:r>
+      <w:r>
+        <w:rPr>
+          <w:rFonts w:ascii="Arial" w:eastAsia="Arial" w:hAnsi="Arial" w:cs="Arial"/>
+          <w:kern w:val="0"/>
+          <w:sz w:val="22"/>
+          <w:szCs w:val="22"/>
+          <w:lang w:val="vi" w:eastAsia="zh-CN"/>
+          <w14:ligatures w14:val="none"/>
+        </w:rPr>
+        <w:t xml:space="preserve"> </w:t>
+      </w:r>
+    </w:p>
+    <w:p>
+      <w:pPr>
+        <w:pStyle w:val="ListParagraph"/>
+        <w:spacing w:after="120" w:line="360" w:lineRule="auto"/>
+        <w:ind w:left="0" w:firstLine="851"/>
+        <w:jc w:val="both"/>
+        <w:rPr>
+          <w:rFonts w:asciiTheme="majorHAnsi" w:hAnsiTheme="majorHAnsi" w:cstheme="majorHAnsi"/>
+          <w:sz w:val="28"/>
+          <w:szCs w:val="28"/>
+          <w:lang w:val="en-US"/>
+        </w:rPr>
+      </w:pPr>
+      <w:r>
+        <w:rPr>
+          <w:rFonts w:asciiTheme="majorHAnsi" w:hAnsiTheme="majorHAnsi" w:cstheme="majorHAnsi"/>
+          <w:sz w:val="28"/>
+          <w:szCs w:val="28"/>
+          <w:lang w:val="vi"/>
+        </w:rPr>
+        <w:t>The system shall correctly process and store all orders without data loss.</w:t>
+      </w:r>
+    </w:p>
+    <w:p>
+      <w:pPr>
+        <w:pStyle w:val="ListParagraph"/>
+        <w:spacing w:after="120" w:line="360" w:lineRule="auto"/>
+        <w:ind w:left="0" w:firstLine="851"/>
+        <w:jc w:val="both"/>
+        <w:rPr>
+          <w:rFonts w:asciiTheme="majorHAnsi" w:hAnsiTheme="majorHAnsi" w:cstheme="majorHAnsi"/>
+          <w:b/>
+          <w:bCs/>
+          <w:sz w:val="28"/>
+          <w:szCs w:val="28"/>
+          <w:lang w:val="en-US"/>
+        </w:rPr>
+      </w:pPr>
+      <w:r>
+        <w:rPr>
+          <w:rFonts w:asciiTheme="majorHAnsi" w:hAnsiTheme="majorHAnsi" w:cstheme="majorHAnsi"/>
+          <w:b/>
+          <w:bCs/>
+          <w:sz w:val="28"/>
+          <w:szCs w:val="28"/>
+          <w:lang w:val="en-US"/>
+        </w:rPr>
+        <w:t>Supportability</w:t>
+      </w:r>
+    </w:p>
+    <w:p>
+      <w:pPr>
+        <w:pStyle w:val="ListParagraph"/>
+        <w:spacing w:after="120" w:line="360" w:lineRule="auto"/>
+        <w:ind w:left="0" w:firstLine="851"/>
+        <w:jc w:val="both"/>
+        <w:rPr>
+          <w:rFonts w:asciiTheme="majorHAnsi" w:hAnsiTheme="majorHAnsi" w:cstheme="majorHAnsi"/>
+          <w:sz w:val="28"/>
+          <w:szCs w:val="28"/>
+          <w:lang w:val="en-US"/>
+        </w:rPr>
+      </w:pPr>
+      <w:r>
+        <w:rPr>
+          <w:rFonts w:asciiTheme="majorHAnsi" w:hAnsiTheme="majorHAnsi" w:cstheme="majorHAnsi"/>
+          <w:sz w:val="28"/>
+          <w:szCs w:val="28"/>
+          <w:lang w:val="vi"/>
+        </w:rPr>
+        <w:t>The system shall allow administrators to update menu and prices without modifying the system source code.</w:t>
+      </w:r>
+    </w:p>
+    <w:p>
+      <w:pPr>
+        <w:pStyle w:val="ListParagraph"/>
+        <w:spacing w:after="120" w:line="360" w:lineRule="auto"/>
+        <w:ind w:left="0" w:firstLine="851"/>
+        <w:jc w:val="both"/>
+        <w:rPr>
+          <w:rFonts w:asciiTheme="majorHAnsi" w:hAnsiTheme="majorHAnsi" w:cstheme="majorHAnsi"/>
+          <w:b/>
+          <w:bCs/>
+          <w:sz w:val="28"/>
+          <w:szCs w:val="28"/>
+          <w:lang w:val="en-US"/>
+        </w:rPr>
+      </w:pPr>
+      <w:r>
+        <w:rPr>
+          <w:rFonts w:asciiTheme="majorHAnsi" w:hAnsiTheme="majorHAnsi" w:cstheme="majorHAnsi"/>
+          <w:b/>
+          <w:bCs/>
+          <w:sz w:val="28"/>
+          <w:szCs w:val="28"/>
+          <w:lang w:val="en-US"/>
+        </w:rPr>
+        <w:t>Security</w:t>
+      </w:r>
+    </w:p>
+    <w:p>
+      <w:pPr>
+        <w:pStyle w:val="ListParagraph"/>
+        <w:spacing w:after="120" w:line="360" w:lineRule="auto"/>
+        <w:ind w:left="0" w:firstLine="851"/>
+        <w:jc w:val="both"/>
+        <w:rPr>
+          <w:rFonts w:asciiTheme="majorHAnsi" w:hAnsiTheme="majorHAnsi" w:cstheme="majorHAnsi"/>
+          <w:sz w:val="28"/>
+          <w:szCs w:val="28"/>
+          <w:lang w:val="en-US"/>
+        </w:rPr>
+      </w:pPr>
+      <w:r>
+        <w:rPr>
+          <w:rFonts w:asciiTheme="majorHAnsi" w:hAnsiTheme="majorHAnsi" w:cstheme="majorHAnsi"/>
+          <w:sz w:val="28"/>
+          <w:szCs w:val="28"/>
+          <w:lang w:val="en-US"/>
+        </w:rPr>
+        <w:t>Only manager can access to management functions.</w:t>
+      </w:r>
+    </w:p>
+    <w:p>
+      <w:pPr>
+        <w:pStyle w:val="ListParagraph"/>
+        <w:spacing w:after="120" w:line="360" w:lineRule="auto"/>
+        <w:ind w:left="0" w:firstLine="851"/>
+        <w:jc w:val="both"/>
+        <w:rPr>
+          <w:rFonts w:asciiTheme="majorHAnsi" w:hAnsiTheme="majorHAnsi" w:cstheme="majorHAnsi"/>
+          <w:b/>
+          <w:bCs/>
+          <w:sz w:val="28"/>
+          <w:szCs w:val="28"/>
+          <w:lang w:val="en-US"/>
+        </w:rPr>
+      </w:pPr>
+      <w:r>
+        <w:rPr>
+          <w:rFonts w:asciiTheme="majorHAnsi" w:hAnsiTheme="majorHAnsi" w:cstheme="majorHAnsi"/>
+          <w:b/>
+          <w:bCs/>
+          <w:sz w:val="28"/>
+          <w:szCs w:val="28"/>
+          <w:lang w:val="en-US"/>
+        </w:rPr>
+        <w:t>Design Constraints</w:t>
+      </w:r>
+    </w:p>
+    <w:p>
+      <w:pPr>
+        <w:pStyle w:val="ListParagraph"/>
+        <w:spacing w:after="120" w:line="360" w:lineRule="auto"/>
+        <w:ind w:left="0" w:firstLine="851"/>
+        <w:jc w:val="both"/>
+        <w:rPr>
+          <w:rFonts w:asciiTheme="majorHAnsi" w:hAnsiTheme="majorHAnsi" w:cstheme="majorHAnsi"/>
+          <w:sz w:val="28"/>
+          <w:szCs w:val="28"/>
+          <w:lang w:val="en-US"/>
+        </w:rPr>
+      </w:pPr>
+      <w:r>
+        <w:rPr>
+          <w:rFonts w:asciiTheme="majorHAnsi" w:hAnsiTheme="majorHAnsi" w:cstheme="majorHAnsi"/>
+          <w:sz w:val="28"/>
+          <w:szCs w:val="28"/>
+          <w:lang w:val="en-US"/>
+        </w:rPr>
+        <w:t xml:space="preserve">The app should be run in console environment, implemented by C++ with compiler GCC 17++ or higher version, </w:t>
+      </w:r>
+      <w:r>
+        <w:rPr>
+          <w:rFonts w:asciiTheme="majorHAnsi" w:hAnsiTheme="majorHAnsi" w:cstheme="majorHAnsi"/>
+          <w:sz w:val="28"/>
+          <w:szCs w:val="28"/>
+          <w:lang w:val="en-US"/>
+        </w:rPr>
+        <w:t xml:space="preserve"> database mysql</w:t>
+      </w:r>
+      <w:r>
+        <w:rPr>
+          <w:rFonts w:asciiTheme="majorHAnsi" w:hAnsiTheme="majorHAnsi" w:cstheme="majorHAnsi"/>
+          <w:sz w:val="28"/>
+          <w:szCs w:val="28"/>
+          <w:lang w:val="en-US"/>
+        </w:rPr>
+        <w:t>.</w:t>
+      </w:r>
     </w:p>
     <w:p>
       <w:pPr>
@@ -5673,7 +6499,6 @@
   <w:style w:type="character" w:default="1" w:styleId="DefaultParagraphFont">
     <w:name w:val="Default Paragraph Font"/>
     <w:uiPriority w:val="1"/>
-    <w:semiHidden/>
     <w:unhideWhenUsed/>
   </w:style>
   <w:style w:type="table" w:default="1" w:styleId="TableNormal">

</xml_diff>